<commit_message>
Anpassung der Vorlage der Besprechungsprotokolle; Überarbeitung des Besprechungsprotokolls vom 27.03.2023
</commit_message>
<xml_diff>
--- a/10_Projektmanagement/03_Protokolle(TeamMeetingsEtc)/Besprechungsprotokoll_2023_mm_tt_Vorlage.docx
+++ b/10_Projektmanagement/03_Protokolle(TeamMeetingsEtc)/Besprechungsprotokoll_2023_mm_tt_Vorlage.docx
@@ -1,6 +1,6 @@
 
 <file path=word/document.xml><?xml version="1.0" encoding="utf-8"?>
-<w:document xmlns:wpc="http://schemas.microsoft.com/office/word/2010/wordprocessingCanvas" xmlns:cx="http://schemas.microsoft.com/office/drawing/2014/chartex" xmlns:cx1="http://schemas.microsoft.com/office/drawing/2015/9/8/chartex" xmlns:mc="http://schemas.openxmlformats.org/markup-compatibility/2006" xmlns:o="urn:schemas-microsoft-com:office:office" xmlns:r="http://schemas.openxmlformats.org/officeDocument/2006/relationships" xmlns:m="http://schemas.openxmlformats.org/officeDocument/2006/math" xmlns:v="urn:schemas-microsoft-com:vml" xmlns:wp14="http://schemas.microsoft.com/office/word/2010/wordprocessingDrawing" xmlns:wp="http://schemas.openxmlformats.org/drawingml/2006/wordprocessingDrawing" xmlns:w10="urn:schemas-microsoft-com:office:word" xmlns:w="http://schemas.openxmlformats.org/wordprocessingml/2006/main" xmlns:w14="http://schemas.microsoft.com/office/word/2010/wordml" xmlns:w15="http://schemas.microsoft.com/office/word/2012/wordml" xmlns:w16se="http://schemas.microsoft.com/office/word/2015/wordml/symex" xmlns:wpg="http://schemas.microsoft.com/office/word/2010/wordprocessingGroup" xmlns:wpi="http://schemas.microsoft.com/office/word/2010/wordprocessingInk" xmlns:wne="http://schemas.microsoft.com/office/word/2006/wordml" xmlns:wps="http://schemas.microsoft.com/office/word/2010/wordprocessingShape" mc:Ignorable="w14 w15 w16se wp14">
+<w:document xmlns:wpc="http://schemas.microsoft.com/office/word/2010/wordprocessingCanvas" xmlns:cx="http://schemas.microsoft.com/office/drawing/2014/chartex" xmlns:cx1="http://schemas.microsoft.com/office/drawing/2015/9/8/chartex" xmlns:cx2="http://schemas.microsoft.com/office/drawing/2015/10/21/chartex" xmlns:cx3="http://schemas.microsoft.com/office/drawing/2016/5/9/chartex" xmlns:cx4="http://schemas.microsoft.com/office/drawing/2016/5/10/chartex" xmlns:cx5="http://schemas.microsoft.com/office/drawing/2016/5/11/chartex" xmlns:cx6="http://schemas.microsoft.com/office/drawing/2016/5/12/chartex" xmlns:cx7="http://schemas.microsoft.com/office/drawing/2016/5/13/chartex" xmlns:cx8="http://schemas.microsoft.com/office/drawing/2016/5/14/chartex" xmlns:mc="http://schemas.openxmlformats.org/markup-compatibility/2006" xmlns:aink="http://schemas.microsoft.com/office/drawing/2016/ink" xmlns:am3d="http://schemas.microsoft.com/office/drawing/2017/model3d" xmlns:o="urn:schemas-microsoft-com:office:office" xmlns:oel="http://schemas.microsoft.com/office/2019/extlst" xmlns:r="http://schemas.openxmlformats.org/officeDocument/2006/relationships" xmlns:m="http://schemas.openxmlformats.org/officeDocument/2006/math" xmlns:v="urn:schemas-microsoft-com:vml" xmlns:wp14="http://schemas.microsoft.com/office/word/2010/wordprocessingDrawing" xmlns:wp="http://schemas.openxmlformats.org/drawingml/2006/wordprocessingDrawing" xmlns:w10="urn:schemas-microsoft-com:office:word" xmlns:w="http://schemas.openxmlformats.org/wordprocessingml/2006/main" xmlns:w14="http://schemas.microsoft.com/office/word/2010/wordml" xmlns:w15="http://schemas.microsoft.com/office/word/2012/wordml" xmlns:w16cex="http://schemas.microsoft.com/office/word/2018/wordml/cex" xmlns:w16cid="http://schemas.microsoft.com/office/word/2016/wordml/cid" xmlns:w16="http://schemas.microsoft.com/office/word/2018/wordml" xmlns:w16sdtdh="http://schemas.microsoft.com/office/word/2020/wordml/sdtdatahash" xmlns:w16se="http://schemas.microsoft.com/office/word/2015/wordml/symex" xmlns:wpg="http://schemas.microsoft.com/office/word/2010/wordprocessingGroup" xmlns:wpi="http://schemas.microsoft.com/office/word/2010/wordprocessingInk" xmlns:wne="http://schemas.microsoft.com/office/word/2006/wordml" xmlns:wps="http://schemas.microsoft.com/office/word/2010/wordprocessingShape" mc:Ignorable="w14 w15 w16se w16cid w16 w16cex w16sdtdh wp14">
   <w:body>
     <w:p>
       <w:pPr>
@@ -14,6 +14,7 @@
       <w:r>
         <w:t>e/</w:t>
       </w:r>
+      <w:proofErr w:type="spellStart"/>
       <w:r>
         <w:t>S</w:t>
       </w:r>
@@ -26,14 +27,13 @@
       <w:r>
         <w:t>e</w:t>
       </w:r>
+      <w:proofErr w:type="spellEnd"/>
       <w:r>
         <w:t xml:space="preserve"> 202</w:t>
       </w:r>
       <w:r>
         <w:t>3</w:t>
       </w:r>
-      <w:bookmarkStart w:id="1" w:name="_GoBack"/>
-      <w:bookmarkEnd w:id="1"/>
       <w:r>
         <w:t xml:space="preserve">: </w:t>
       </w:r>
@@ -54,57 +54,194 @@
       </w:r>
     </w:p>
     <w:p/>
-    <w:bookmarkStart w:id="2" w:name="_MON_1328417257"/>
-    <w:bookmarkStart w:id="3" w:name="_MON_1328417276"/>
-    <w:bookmarkStart w:id="4" w:name="_MON_1328417286"/>
-    <w:bookmarkStart w:id="5" w:name="_MON_1328418543"/>
-    <w:bookmarkStart w:id="6" w:name="_MON_1328418558"/>
-    <w:bookmarkStart w:id="7" w:name="_MON_1328418562"/>
-    <w:bookmarkStart w:id="8" w:name="_MON_1328416942"/>
-    <w:bookmarkStart w:id="9" w:name="_MON_1328417124"/>
-    <w:bookmarkStart w:id="10" w:name="_MON_1328417161"/>
-    <w:bookmarkEnd w:id="2"/>
-    <w:bookmarkEnd w:id="3"/>
-    <w:bookmarkEnd w:id="4"/>
-    <w:bookmarkEnd w:id="5"/>
-    <w:bookmarkEnd w:id="6"/>
-    <w:bookmarkEnd w:id="7"/>
-    <w:bookmarkEnd w:id="8"/>
-    <w:bookmarkEnd w:id="9"/>
-    <w:bookmarkEnd w:id="10"/>
-    <w:bookmarkStart w:id="11" w:name="_MON_1328417239"/>
-    <w:bookmarkEnd w:id="11"/>
+    <w:p/>
+    <w:tbl>
+      <w:tblPr>
+        <w:tblStyle w:val="Tabellenraster"/>
+        <w:tblW w:w="0" w:type="auto"/>
+        <w:tblLook w:val="04A0" w:firstRow="1" w:lastRow="0" w:firstColumn="1" w:lastColumn="0" w:noHBand="0" w:noVBand="1"/>
+      </w:tblPr>
+      <w:tblGrid>
+        <w:gridCol w:w="4531"/>
+        <w:gridCol w:w="4531"/>
+      </w:tblGrid>
+      <w:tr>
+        <w:tc>
+          <w:tcPr>
+            <w:tcW w:w="4531" w:type="dxa"/>
+          </w:tcPr>
+          <w:p>
+            <w:bookmarkStart w:id="1" w:name="_MON_1328417276"/>
+            <w:bookmarkStart w:id="2" w:name="_MON_1328417286"/>
+            <w:bookmarkStart w:id="3" w:name="_MON_1328418543"/>
+            <w:bookmarkStart w:id="4" w:name="_MON_1328418558"/>
+            <w:bookmarkStart w:id="5" w:name="_MON_1328418562"/>
+            <w:bookmarkStart w:id="6" w:name="_MON_1328416942"/>
+            <w:bookmarkStart w:id="7" w:name="_MON_1328417124"/>
+            <w:bookmarkStart w:id="8" w:name="_MON_1328417161"/>
+            <w:bookmarkStart w:id="9" w:name="_MON_1328417239"/>
+            <w:bookmarkEnd w:id="1"/>
+            <w:bookmarkEnd w:id="2"/>
+            <w:bookmarkEnd w:id="3"/>
+            <w:bookmarkEnd w:id="4"/>
+            <w:bookmarkEnd w:id="5"/>
+            <w:bookmarkEnd w:id="6"/>
+            <w:bookmarkEnd w:id="7"/>
+            <w:bookmarkEnd w:id="8"/>
+            <w:bookmarkEnd w:id="9"/>
+            <w:r>
+              <w:t>Team (falls mehrere Teams)</w:t>
+            </w:r>
+          </w:p>
+        </w:tc>
+        <w:tc>
+          <w:tcPr>
+            <w:tcW w:w="4531" w:type="dxa"/>
+          </w:tcPr>
+          <w:p>
+            <w:r>
+              <w:t>C</w:t>
+            </w:r>
+          </w:p>
+        </w:tc>
+      </w:tr>
+      <w:tr>
+        <w:tc>
+          <w:tcPr>
+            <w:tcW w:w="4531" w:type="dxa"/>
+          </w:tcPr>
+          <w:p>
+            <w:r>
+              <w:t>Datum</w:t>
+            </w:r>
+          </w:p>
+        </w:tc>
+        <w:tc>
+          <w:tcPr>
+            <w:tcW w:w="4531" w:type="dxa"/>
+          </w:tcPr>
+          <w:p>
+            <w:r>
+              <w:t>30.03.2023</w:t>
+            </w:r>
+          </w:p>
+        </w:tc>
+      </w:tr>
+      <w:tr>
+        <w:tc>
+          <w:tcPr>
+            <w:tcW w:w="4531" w:type="dxa"/>
+          </w:tcPr>
+          <w:p>
+            <w:r>
+              <w:t>Beginn</w:t>
+            </w:r>
+          </w:p>
+        </w:tc>
+        <w:tc>
+          <w:tcPr>
+            <w:tcW w:w="4531" w:type="dxa"/>
+          </w:tcPr>
+          <w:p>
+            <w:r>
+              <w:t>16:00 Uhr</w:t>
+            </w:r>
+          </w:p>
+        </w:tc>
+      </w:tr>
+      <w:tr>
+        <w:tc>
+          <w:tcPr>
+            <w:tcW w:w="4531" w:type="dxa"/>
+          </w:tcPr>
+          <w:p>
+            <w:r>
+              <w:t>Ende</w:t>
+            </w:r>
+          </w:p>
+        </w:tc>
+        <w:tc>
+          <w:tcPr>
+            <w:tcW w:w="4531" w:type="dxa"/>
+          </w:tcPr>
+          <w:p>
+            <w:r>
+              <w:t>19:30 Uhr</w:t>
+            </w:r>
+          </w:p>
+        </w:tc>
+      </w:tr>
+      <w:tr>
+        <w:tc>
+          <w:tcPr>
+            <w:tcW w:w="4531" w:type="dxa"/>
+          </w:tcPr>
+          <w:p>
+            <w:r>
+              <w:t>Dauer</w:t>
+            </w:r>
+          </w:p>
+        </w:tc>
+        <w:tc>
+          <w:tcPr>
+            <w:tcW w:w="4531" w:type="dxa"/>
+          </w:tcPr>
+          <w:p>
+            <w:r>
+              <w:t>03:30 Uhr</w:t>
+            </w:r>
+          </w:p>
+        </w:tc>
+      </w:tr>
+      <w:tr>
+        <w:tc>
+          <w:tcPr>
+            <w:tcW w:w="4531" w:type="dxa"/>
+          </w:tcPr>
+          <w:p>
+            <w:r>
+              <w:t>Ort</w:t>
+            </w:r>
+          </w:p>
+        </w:tc>
+        <w:tc>
+          <w:tcPr>
+            <w:tcW w:w="4531" w:type="dxa"/>
+          </w:tcPr>
+          <w:p>
+            <w:r>
+              <w:t>Siemens AG, Besprechungsraum</w:t>
+            </w:r>
+          </w:p>
+        </w:tc>
+      </w:tr>
+      <w:tr>
+        <w:tc>
+          <w:tcPr>
+            <w:tcW w:w="4531" w:type="dxa"/>
+          </w:tcPr>
+          <w:p>
+            <w:r>
+              <w:t>Protokollführer</w:t>
+            </w:r>
+          </w:p>
+        </w:tc>
+        <w:tc>
+          <w:tcPr>
+            <w:tcW w:w="4531" w:type="dxa"/>
+          </w:tcPr>
+          <w:p>
+            <w:r>
+              <w:t>Leopold Bialek</w:t>
+            </w:r>
+          </w:p>
+        </w:tc>
+      </w:tr>
+    </w:tbl>
     <w:p>
       <w:pPr>
         <w:jc w:val="center"/>
       </w:pPr>
-      <w:r>
-        <w:object w:dxaOrig="7922" w:dyaOrig="2153">
-          <v:shapetype id="_x0000_t75" coordsize="21600,21600" o:spt="75" o:preferrelative="t" path="m@4@5l@4@11@9@11@9@5xe" filled="f" stroked="f">
-            <v:stroke joinstyle="miter"/>
-            <v:formulas>
-              <v:f eqn="if lineDrawn pixelLineWidth 0"/>
-              <v:f eqn="sum @0 1 0"/>
-              <v:f eqn="sum 0 0 @1"/>
-              <v:f eqn="prod @2 1 2"/>
-              <v:f eqn="prod @3 21600 pixelWidth"/>
-              <v:f eqn="prod @3 21600 pixelHeight"/>
-              <v:f eqn="sum @0 0 1"/>
-              <v:f eqn="prod @6 1 2"/>
-              <v:f eqn="prod @7 21600 pixelWidth"/>
-              <v:f eqn="sum @8 21600 0"/>
-              <v:f eqn="prod @7 21600 pixelHeight"/>
-              <v:f eqn="sum @10 21600 0"/>
-            </v:formulas>
-            <v:path o:extrusionok="f" gradientshapeok="t" o:connecttype="rect"/>
-            <o:lock v:ext="edit" aspectratio="t"/>
-          </v:shapetype>
-          <v:shape id="_x0000_i1025" type="#_x0000_t75" style="width:395.55pt;height:107.55pt" o:ole="">
-            <v:imagedata r:id="rId7" o:title=""/>
-          </v:shape>
-          <o:OLEObject Type="Embed" ProgID="Excel.Sheet.8" ShapeID="_x0000_i1025" DrawAspect="Content" ObjectID="_1739180459" r:id="rId8"/>
-        </w:object>
-      </w:r>
     </w:p>
     <w:p/>
     <w:bookmarkEnd w:id="0"/>
@@ -190,7 +327,16 @@
             <w:tcW w:w="7001" w:type="dxa"/>
             <w:shd w:val="clear" w:color="auto" w:fill="auto"/>
           </w:tcPr>
-          <w:p/>
+          <w:p>
+            <w:r>
+              <w:t xml:space="preserve">Simon </w:t>
+            </w:r>
+            <w:proofErr w:type="spellStart"/>
+            <w:r>
+              <w:t>Schißlbauer</w:t>
+            </w:r>
+            <w:proofErr w:type="spellEnd"/>
+          </w:p>
         </w:tc>
       </w:tr>
       <w:tr>
@@ -210,7 +356,11 @@
             <w:tcW w:w="7001" w:type="dxa"/>
             <w:shd w:val="clear" w:color="auto" w:fill="auto"/>
           </w:tcPr>
-          <w:p/>
+          <w:p>
+            <w:r>
+              <w:t>Jonas Hammer</w:t>
+            </w:r>
+          </w:p>
         </w:tc>
       </w:tr>
       <w:tr>
@@ -230,7 +380,11 @@
             <w:tcW w:w="7001" w:type="dxa"/>
             <w:shd w:val="clear" w:color="auto" w:fill="auto"/>
           </w:tcPr>
-          <w:p/>
+          <w:p>
+            <w:r>
+              <w:t>Leopold Bialek</w:t>
+            </w:r>
+          </w:p>
         </w:tc>
       </w:tr>
       <w:tr>
@@ -250,7 +404,11 @@
             <w:tcW w:w="7001" w:type="dxa"/>
             <w:shd w:val="clear" w:color="auto" w:fill="auto"/>
           </w:tcPr>
-          <w:p/>
+          <w:p>
+            <w:r>
+              <w:t>Dominik Greiner</w:t>
+            </w:r>
+          </w:p>
         </w:tc>
       </w:tr>
       <w:tr>
@@ -270,7 +428,11 @@
             <w:tcW w:w="7001" w:type="dxa"/>
             <w:shd w:val="clear" w:color="auto" w:fill="auto"/>
           </w:tcPr>
-          <w:p/>
+          <w:p>
+            <w:r>
+              <w:t>Dominik Mentel</w:t>
+            </w:r>
+          </w:p>
         </w:tc>
       </w:tr>
       <w:tr>
@@ -290,7 +452,11 @@
             <w:tcW w:w="7001" w:type="dxa"/>
             <w:shd w:val="clear" w:color="auto" w:fill="auto"/>
           </w:tcPr>
-          <w:p/>
+          <w:p>
+            <w:r>
+              <w:t>Daniel Hannes</w:t>
+            </w:r>
+          </w:p>
         </w:tc>
       </w:tr>
       <w:tr>
@@ -310,7 +476,11 @@
             <w:tcW w:w="7001" w:type="dxa"/>
             <w:shd w:val="clear" w:color="auto" w:fill="auto"/>
           </w:tcPr>
-          <w:p/>
+          <w:p>
+            <w:r>
+              <w:t xml:space="preserve">Alexander Denner </w:t>
+            </w:r>
+          </w:p>
         </w:tc>
       </w:tr>
       <w:tr>
@@ -330,7 +500,11 @@
             <w:tcW w:w="7001" w:type="dxa"/>
             <w:shd w:val="clear" w:color="auto" w:fill="auto"/>
           </w:tcPr>
-          <w:p/>
+          <w:p>
+            <w:r>
+              <w:t>Elias Lay</w:t>
+            </w:r>
+          </w:p>
         </w:tc>
       </w:tr>
       <w:tr>
@@ -350,10 +524,38 @@
             <w:tcW w:w="7001" w:type="dxa"/>
             <w:shd w:val="clear" w:color="auto" w:fill="auto"/>
           </w:tcPr>
-          <w:p/>
+          <w:p>
+            <w:r>
+              <w:t xml:space="preserve">Moeez </w:t>
+            </w:r>
+            <w:r>
+              <w:t>M</w:t>
+            </w:r>
+            <w:r>
+              <w:t>u</w:t>
+            </w:r>
+            <w:r>
+              <w:t>hamm</w:t>
+            </w:r>
+            <w:r>
+              <w:t>a</w:t>
+            </w:r>
+            <w:r>
+              <w:t xml:space="preserve">d </w:t>
+            </w:r>
+            <w:r>
+              <w:t>Siddiqui</w:t>
+            </w:r>
+            <w:r>
+              <w:t xml:space="preserve"> </w:t>
+            </w:r>
+          </w:p>
         </w:tc>
       </w:tr>
     </w:tbl>
+    <w:p/>
+    <w:p/>
+    <w:p/>
     <w:p/>
     <w:p>
       <w:pPr>
@@ -369,46 +571,154 @@
     <w:p/>
     <w:p>
       <w:r>
-        <w:t>Top 1: ….</w:t>
+        <w:t xml:space="preserve">Da es sich um ein außerplanmäßiges Team-Meeting handelt, das nicht zum regulären </w:t>
+      </w:r>
+      <w:proofErr w:type="spellStart"/>
+      <w:r>
+        <w:t>Scrum</w:t>
+      </w:r>
+      <w:proofErr w:type="spellEnd"/>
+      <w:r>
+        <w:t>-Ablauf gehört, sind Retrospektive, Review und Aufteilung der neuen Aufgaben nicht Teil des Meetings.</w:t>
+      </w:r>
+    </w:p>
+    <w:p/>
+    <w:p>
+      <w:r>
+        <w:t>T</w:t>
+      </w:r>
+      <w:r>
+        <w:t>OP</w:t>
+      </w:r>
+      <w:r>
+        <w:t xml:space="preserve"> 1</w:t>
+      </w:r>
+      <w:r>
+        <w:t>: Festle</w:t>
+      </w:r>
+      <w:r>
+        <w:t>gung des Schriftführers für das Besprechungsprotokoll</w:t>
       </w:r>
     </w:p>
     <w:p>
       <w:r>
-        <w:t>Top 2: ….</w:t>
+        <w:t xml:space="preserve">TOP </w:t>
+      </w:r>
+      <w:r>
+        <w:t xml:space="preserve">2: Festlegung der </w:t>
+      </w:r>
+      <w:proofErr w:type="spellStart"/>
+      <w:r>
+        <w:t>Git</w:t>
+      </w:r>
+      <w:proofErr w:type="spellEnd"/>
+      <w:r>
+        <w:t xml:space="preserve">-Konventionen und Bestimmung der </w:t>
+      </w:r>
+      <w:proofErr w:type="spellStart"/>
+      <w:r>
+        <w:t>Branching</w:t>
+      </w:r>
+      <w:proofErr w:type="spellEnd"/>
+      <w:r>
+        <w:t>-Regeln</w:t>
       </w:r>
     </w:p>
     <w:p>
       <w:r>
-        <w:t>Top 3: …</w:t>
+        <w:t xml:space="preserve">TOP </w:t>
       </w:r>
       <w:r>
-        <w:t>.</w:t>
+        <w:t>3</w:t>
+      </w:r>
+      <w:r>
+        <w:t>:</w:t>
+      </w:r>
+      <w:r>
+        <w:t xml:space="preserve"> Vorstellung des </w:t>
+      </w:r>
+      <w:r>
+        <w:t xml:space="preserve">Protokollablaufs </w:t>
+      </w:r>
+      <w:r>
+        <w:t>und der Übungsszenarien</w:t>
+      </w:r>
+    </w:p>
+    <w:p>
+      <w:r>
+        <w:t xml:space="preserve">TOP </w:t>
+      </w:r>
+      <w:r>
+        <w:t>4</w:t>
+      </w:r>
+      <w:r>
+        <w:t>:</w:t>
+      </w:r>
+      <w:r>
+        <w:t xml:space="preserve"> Vorstellung der Use-Case-Übersicht und der Kurzbeschreibung der Use-Cases</w:t>
+      </w:r>
+    </w:p>
+    <w:p>
+      <w:r>
+        <w:t xml:space="preserve">TOP </w:t>
+      </w:r>
+      <w:r>
+        <w:t>5</w:t>
+      </w:r>
+      <w:r>
+        <w:t>: Vorstellung des konzeptionellen Datenmodells</w:t>
+      </w:r>
+    </w:p>
+    <w:p>
+      <w:r>
+        <w:t xml:space="preserve">TOP </w:t>
+      </w:r>
+      <w:r>
+        <w:t>6</w:t>
+      </w:r>
+      <w:r>
+        <w:t>: Gemeinsame Ausarbeitung der Übungsszenarien</w:t>
+      </w:r>
+    </w:p>
+    <w:p>
+      <w:r>
+        <w:t xml:space="preserve">TOP </w:t>
+      </w:r>
+      <w:r>
+        <w:t>7: Bestimmung des weiteren Vorgehens</w:t>
       </w:r>
     </w:p>
     <w:p/>
+    <w:p/>
     <w:p>
       <w:pPr>
         <w:pStyle w:val="berschrift2"/>
       </w:pPr>
       <w:r>
+        <w:lastRenderedPageBreak/>
         <w:t>3. Verlauf</w:t>
       </w:r>
     </w:p>
     <w:p/>
     <w:tbl>
       <w:tblPr>
-        <w:tblW w:w="0" w:type="auto"/>
+        <w:tblW w:w="10490" w:type="dxa"/>
+        <w:tblInd w:w="-714" w:type="dxa"/>
+        <w:tblLayout w:type="fixed"/>
         <w:tblLook w:val="01E0" w:firstRow="1" w:lastRow="1" w:firstColumn="1" w:lastColumn="1" w:noHBand="0" w:noVBand="0"/>
       </w:tblPr>
       <w:tblGrid>
-        <w:gridCol w:w="1377"/>
-        <w:gridCol w:w="4666"/>
-        <w:gridCol w:w="3029"/>
+        <w:gridCol w:w="1806"/>
+        <w:gridCol w:w="4153"/>
+        <w:gridCol w:w="4531"/>
       </w:tblGrid>
       <w:tr>
         <w:tc>
           <w:tcPr>
-            <w:tcW w:w="1384" w:type="dxa"/>
+            <w:tcW w:w="1806" w:type="dxa"/>
+            <w:tcBorders>
+              <w:bottom w:val="single" w:sz="12" w:space="0" w:color="auto"/>
+            </w:tcBorders>
             <w:shd w:val="clear" w:color="auto" w:fill="auto"/>
           </w:tcPr>
           <w:p>
@@ -429,7 +739,10 @@
         </w:tc>
         <w:tc>
           <w:tcPr>
-            <w:tcW w:w="4757" w:type="dxa"/>
+            <w:tcW w:w="4153" w:type="dxa"/>
+            <w:tcBorders>
+              <w:bottom w:val="single" w:sz="12" w:space="0" w:color="auto"/>
+            </w:tcBorders>
             <w:shd w:val="clear" w:color="auto" w:fill="auto"/>
           </w:tcPr>
           <w:p>
@@ -450,7 +763,10 @@
         </w:tc>
         <w:tc>
           <w:tcPr>
-            <w:tcW w:w="3071" w:type="dxa"/>
+            <w:tcW w:w="4531" w:type="dxa"/>
+            <w:tcBorders>
+              <w:bottom w:val="single" w:sz="12" w:space="0" w:color="auto"/>
+            </w:tcBorders>
             <w:shd w:val="clear" w:color="auto" w:fill="auto"/>
           </w:tcPr>
           <w:p>
@@ -473,21 +789,30 @@
       <w:tr>
         <w:tc>
           <w:tcPr>
-            <w:tcW w:w="1384" w:type="dxa"/>
-            <w:shd w:val="clear" w:color="auto" w:fill="auto"/>
-          </w:tcPr>
-          <w:p/>
-        </w:tc>
-        <w:tc>
-          <w:tcPr>
-            <w:tcW w:w="4757" w:type="dxa"/>
-            <w:shd w:val="clear" w:color="auto" w:fill="auto"/>
-          </w:tcPr>
-          <w:p/>
-        </w:tc>
-        <w:tc>
-          <w:tcPr>
-            <w:tcW w:w="3071" w:type="dxa"/>
+            <w:tcW w:w="1806" w:type="dxa"/>
+            <w:tcBorders>
+              <w:top w:val="single" w:sz="12" w:space="0" w:color="auto"/>
+            </w:tcBorders>
+            <w:shd w:val="clear" w:color="auto" w:fill="auto"/>
+          </w:tcPr>
+          <w:p/>
+        </w:tc>
+        <w:tc>
+          <w:tcPr>
+            <w:tcW w:w="4153" w:type="dxa"/>
+            <w:tcBorders>
+              <w:top w:val="single" w:sz="12" w:space="0" w:color="auto"/>
+            </w:tcBorders>
+            <w:shd w:val="clear" w:color="auto" w:fill="auto"/>
+          </w:tcPr>
+          <w:p/>
+        </w:tc>
+        <w:tc>
+          <w:tcPr>
+            <w:tcW w:w="4531" w:type="dxa"/>
+            <w:tcBorders>
+              <w:top w:val="single" w:sz="12" w:space="0" w:color="auto"/>
+            </w:tcBorders>
             <w:shd w:val="clear" w:color="auto" w:fill="auto"/>
           </w:tcPr>
           <w:p/>
@@ -496,84 +821,92 @@
       <w:tr>
         <w:tc>
           <w:tcPr>
-            <w:tcW w:w="1384" w:type="dxa"/>
-            <w:shd w:val="clear" w:color="auto" w:fill="auto"/>
-          </w:tcPr>
-          <w:p>
-            <w:r>
-              <w:t xml:space="preserve">Top 1 </w:t>
-            </w:r>
-          </w:p>
-          <w:p>
-            <w:r>
-              <w:t>Fritz Meier</w:t>
-            </w:r>
-          </w:p>
-        </w:tc>
-        <w:tc>
-          <w:tcPr>
-            <w:tcW w:w="4757" w:type="dxa"/>
-            <w:shd w:val="clear" w:color="auto" w:fill="auto"/>
-          </w:tcPr>
-          <w:p>
-            <w:r>
-              <w:t xml:space="preserve">schlägt ein gemeinsames Grillfest vor </w:t>
-            </w:r>
-          </w:p>
-        </w:tc>
-        <w:tc>
-          <w:tcPr>
-            <w:tcW w:w="3071" w:type="dxa"/>
-            <w:shd w:val="clear" w:color="auto" w:fill="auto"/>
-          </w:tcPr>
-          <w:p>
-            <w:r>
-              <w:t>Der Vorschlag wurde einstimmig angenommen. Fritz Meier übernimmt die Organisation; Termin wird noch geklärt.</w:t>
-            </w:r>
-          </w:p>
+            <w:tcW w:w="1806" w:type="dxa"/>
+            <w:shd w:val="clear" w:color="auto" w:fill="auto"/>
+          </w:tcPr>
+          <w:p>
+            <w:r>
+              <w:t>TOP 1</w:t>
+            </w:r>
+          </w:p>
+        </w:tc>
+        <w:tc>
+          <w:tcPr>
+            <w:tcW w:w="4153" w:type="dxa"/>
+            <w:shd w:val="clear" w:color="auto" w:fill="auto"/>
+          </w:tcPr>
+          <w:p/>
+        </w:tc>
+        <w:tc>
+          <w:tcPr>
+            <w:tcW w:w="4531" w:type="dxa"/>
+            <w:shd w:val="clear" w:color="auto" w:fill="auto"/>
+          </w:tcPr>
+          <w:p/>
         </w:tc>
       </w:tr>
       <w:tr>
         <w:tc>
           <w:tcPr>
-            <w:tcW w:w="1384" w:type="dxa"/>
-            <w:shd w:val="clear" w:color="auto" w:fill="auto"/>
-          </w:tcPr>
-          <w:p/>
-        </w:tc>
-        <w:tc>
-          <w:tcPr>
-            <w:tcW w:w="4757" w:type="dxa"/>
-            <w:shd w:val="clear" w:color="auto" w:fill="auto"/>
-          </w:tcPr>
-          <w:p/>
-        </w:tc>
-        <w:tc>
-          <w:tcPr>
-            <w:tcW w:w="3071" w:type="dxa"/>
-            <w:shd w:val="clear" w:color="auto" w:fill="auto"/>
-          </w:tcPr>
-          <w:p/>
+            <w:tcW w:w="1806" w:type="dxa"/>
+            <w:tcBorders>
+              <w:top w:val="single" w:sz="12" w:space="0" w:color="auto"/>
+            </w:tcBorders>
+            <w:shd w:val="clear" w:color="auto" w:fill="auto"/>
+          </w:tcPr>
+          <w:p>
+            <w:r>
+              <w:t>Leopold Bialek</w:t>
+            </w:r>
+          </w:p>
+        </w:tc>
+        <w:tc>
+          <w:tcPr>
+            <w:tcW w:w="4153" w:type="dxa"/>
+            <w:tcBorders>
+              <w:top w:val="single" w:sz="12" w:space="0" w:color="auto"/>
+            </w:tcBorders>
+            <w:shd w:val="clear" w:color="auto" w:fill="auto"/>
+          </w:tcPr>
+          <w:p>
+            <w:r>
+              <w:t>Vorschlag: Erklärt sich bereit dazu das Besprechungsprotokoll für das heutige Team-Meeting zu führen.</w:t>
+            </w:r>
+          </w:p>
+        </w:tc>
+        <w:tc>
+          <w:tcPr>
+            <w:tcW w:w="4531" w:type="dxa"/>
+            <w:tcBorders>
+              <w:top w:val="single" w:sz="12" w:space="0" w:color="auto"/>
+            </w:tcBorders>
+            <w:shd w:val="clear" w:color="auto" w:fill="auto"/>
+          </w:tcPr>
+          <w:p>
+            <w:r>
+              <w:t>Vorschlag vom Team angenommen.</w:t>
+            </w:r>
+          </w:p>
         </w:tc>
       </w:tr>
       <w:tr>
         <w:tc>
           <w:tcPr>
-            <w:tcW w:w="1384" w:type="dxa"/>
-            <w:shd w:val="clear" w:color="auto" w:fill="auto"/>
-          </w:tcPr>
-          <w:p/>
-        </w:tc>
-        <w:tc>
-          <w:tcPr>
-            <w:tcW w:w="4757" w:type="dxa"/>
-            <w:shd w:val="clear" w:color="auto" w:fill="auto"/>
-          </w:tcPr>
-          <w:p/>
-        </w:tc>
-        <w:tc>
-          <w:tcPr>
-            <w:tcW w:w="3071" w:type="dxa"/>
+            <w:tcW w:w="1806" w:type="dxa"/>
+            <w:shd w:val="clear" w:color="auto" w:fill="auto"/>
+          </w:tcPr>
+          <w:p/>
+        </w:tc>
+        <w:tc>
+          <w:tcPr>
+            <w:tcW w:w="4153" w:type="dxa"/>
+            <w:shd w:val="clear" w:color="auto" w:fill="auto"/>
+          </w:tcPr>
+          <w:p/>
+        </w:tc>
+        <w:tc>
+          <w:tcPr>
+            <w:tcW w:w="4531" w:type="dxa"/>
             <w:shd w:val="clear" w:color="auto" w:fill="auto"/>
           </w:tcPr>
           <w:p/>
@@ -582,21 +915,21 @@
       <w:tr>
         <w:tc>
           <w:tcPr>
-            <w:tcW w:w="1384" w:type="dxa"/>
-            <w:shd w:val="clear" w:color="auto" w:fill="auto"/>
-          </w:tcPr>
-          <w:p/>
-        </w:tc>
-        <w:tc>
-          <w:tcPr>
-            <w:tcW w:w="4757" w:type="dxa"/>
-            <w:shd w:val="clear" w:color="auto" w:fill="auto"/>
-          </w:tcPr>
-          <w:p/>
-        </w:tc>
-        <w:tc>
-          <w:tcPr>
-            <w:tcW w:w="3071" w:type="dxa"/>
+            <w:tcW w:w="1806" w:type="dxa"/>
+            <w:shd w:val="clear" w:color="auto" w:fill="auto"/>
+          </w:tcPr>
+          <w:p/>
+        </w:tc>
+        <w:tc>
+          <w:tcPr>
+            <w:tcW w:w="4153" w:type="dxa"/>
+            <w:shd w:val="clear" w:color="auto" w:fill="auto"/>
+          </w:tcPr>
+          <w:p/>
+        </w:tc>
+        <w:tc>
+          <w:tcPr>
+            <w:tcW w:w="4531" w:type="dxa"/>
             <w:shd w:val="clear" w:color="auto" w:fill="auto"/>
           </w:tcPr>
           <w:p/>
@@ -605,21 +938,40 @@
       <w:tr>
         <w:tc>
           <w:tcPr>
-            <w:tcW w:w="1384" w:type="dxa"/>
-            <w:shd w:val="clear" w:color="auto" w:fill="auto"/>
-          </w:tcPr>
-          <w:p/>
-        </w:tc>
-        <w:tc>
-          <w:tcPr>
-            <w:tcW w:w="4757" w:type="dxa"/>
-            <w:shd w:val="clear" w:color="auto" w:fill="auto"/>
-          </w:tcPr>
-          <w:p/>
-        </w:tc>
-        <w:tc>
-          <w:tcPr>
-            <w:tcW w:w="3071" w:type="dxa"/>
+            <w:tcW w:w="1806" w:type="dxa"/>
+            <w:tcBorders>
+              <w:bottom w:val="single" w:sz="12" w:space="0" w:color="auto"/>
+            </w:tcBorders>
+            <w:shd w:val="clear" w:color="auto" w:fill="auto"/>
+          </w:tcPr>
+          <w:p>
+            <w:r>
+              <w:t xml:space="preserve">TOP </w:t>
+            </w:r>
+            <w:r>
+              <w:t>2</w:t>
+            </w:r>
+            <w:r>
+              <w:t xml:space="preserve"> </w:t>
+            </w:r>
+          </w:p>
+        </w:tc>
+        <w:tc>
+          <w:tcPr>
+            <w:tcW w:w="4153" w:type="dxa"/>
+            <w:tcBorders>
+              <w:bottom w:val="single" w:sz="12" w:space="0" w:color="auto"/>
+            </w:tcBorders>
+            <w:shd w:val="clear" w:color="auto" w:fill="auto"/>
+          </w:tcPr>
+          <w:p/>
+        </w:tc>
+        <w:tc>
+          <w:tcPr>
+            <w:tcW w:w="4531" w:type="dxa"/>
+            <w:tcBorders>
+              <w:bottom w:val="single" w:sz="12" w:space="0" w:color="auto"/>
+            </w:tcBorders>
             <w:shd w:val="clear" w:color="auto" w:fill="auto"/>
           </w:tcPr>
           <w:p/>
@@ -628,67 +980,164 @@
       <w:tr>
         <w:tc>
           <w:tcPr>
-            <w:tcW w:w="1384" w:type="dxa"/>
-            <w:shd w:val="clear" w:color="auto" w:fill="auto"/>
-          </w:tcPr>
-          <w:p/>
-        </w:tc>
-        <w:tc>
-          <w:tcPr>
-            <w:tcW w:w="4757" w:type="dxa"/>
-            <w:shd w:val="clear" w:color="auto" w:fill="auto"/>
-          </w:tcPr>
-          <w:p/>
-        </w:tc>
-        <w:tc>
-          <w:tcPr>
-            <w:tcW w:w="3071" w:type="dxa"/>
-            <w:shd w:val="clear" w:color="auto" w:fill="auto"/>
-          </w:tcPr>
-          <w:p/>
+            <w:tcW w:w="1806" w:type="dxa"/>
+            <w:tcBorders>
+              <w:top w:val="single" w:sz="12" w:space="0" w:color="auto"/>
+            </w:tcBorders>
+            <w:shd w:val="clear" w:color="auto" w:fill="auto"/>
+          </w:tcPr>
+          <w:p>
+            <w:r>
+              <w:t>Jonas Hammer</w:t>
+            </w:r>
+          </w:p>
+        </w:tc>
+        <w:tc>
+          <w:tcPr>
+            <w:tcW w:w="4153" w:type="dxa"/>
+            <w:tcBorders>
+              <w:top w:val="single" w:sz="12" w:space="0" w:color="auto"/>
+            </w:tcBorders>
+            <w:shd w:val="clear" w:color="auto" w:fill="auto"/>
+          </w:tcPr>
+          <w:p>
+            <w:r>
+              <w:t xml:space="preserve">Vorschlag: Festlegung gemeinsamer </w:t>
+            </w:r>
+            <w:proofErr w:type="spellStart"/>
+            <w:r>
+              <w:t>Git</w:t>
+            </w:r>
+            <w:proofErr w:type="spellEnd"/>
+            <w:r>
+              <w:t xml:space="preserve">-Konventionen und </w:t>
+            </w:r>
+            <w:proofErr w:type="spellStart"/>
+            <w:r>
+              <w:t>Branching</w:t>
+            </w:r>
+            <w:proofErr w:type="spellEnd"/>
+            <w:r>
+              <w:t>-Regeln.</w:t>
+            </w:r>
+            <w:r>
+              <w:t xml:space="preserve"> </w:t>
+            </w:r>
+          </w:p>
+        </w:tc>
+        <w:tc>
+          <w:tcPr>
+            <w:tcW w:w="4531" w:type="dxa"/>
+            <w:tcBorders>
+              <w:top w:val="single" w:sz="12" w:space="0" w:color="auto"/>
+            </w:tcBorders>
+            <w:shd w:val="clear" w:color="auto" w:fill="auto"/>
+          </w:tcPr>
+          <w:p>
+            <w:r>
+              <w:t>Vorschlag vom Team angenommen.</w:t>
+            </w:r>
+          </w:p>
         </w:tc>
       </w:tr>
       <w:tr>
         <w:tc>
           <w:tcPr>
-            <w:tcW w:w="1384" w:type="dxa"/>
-            <w:shd w:val="clear" w:color="auto" w:fill="auto"/>
-          </w:tcPr>
-          <w:p/>
-        </w:tc>
-        <w:tc>
-          <w:tcPr>
-            <w:tcW w:w="4757" w:type="dxa"/>
-            <w:shd w:val="clear" w:color="auto" w:fill="auto"/>
-          </w:tcPr>
-          <w:p/>
-        </w:tc>
-        <w:tc>
-          <w:tcPr>
-            <w:tcW w:w="3071" w:type="dxa"/>
-            <w:shd w:val="clear" w:color="auto" w:fill="auto"/>
-          </w:tcPr>
-          <w:p/>
+            <w:tcW w:w="1806" w:type="dxa"/>
+            <w:shd w:val="clear" w:color="auto" w:fill="auto"/>
+          </w:tcPr>
+          <w:p>
+            <w:r>
+              <w:t>Gesamtes Team</w:t>
+            </w:r>
+          </w:p>
+        </w:tc>
+        <w:tc>
+          <w:tcPr>
+            <w:tcW w:w="4153" w:type="dxa"/>
+            <w:shd w:val="clear" w:color="auto" w:fill="auto"/>
+          </w:tcPr>
+          <w:p>
+            <w:r>
+              <w:t xml:space="preserve">Ausarbeitung gemeinsamer </w:t>
+            </w:r>
+            <w:proofErr w:type="spellStart"/>
+            <w:r>
+              <w:t>Git</w:t>
+            </w:r>
+            <w:proofErr w:type="spellEnd"/>
+            <w:r>
+              <w:t xml:space="preserve">-Konventionen und </w:t>
+            </w:r>
+            <w:proofErr w:type="spellStart"/>
+            <w:r>
+              <w:t>Branching</w:t>
+            </w:r>
+            <w:proofErr w:type="spellEnd"/>
+            <w:r>
+              <w:t>-Regeln.</w:t>
+            </w:r>
+          </w:p>
+          <w:p>
+            <w:pPr>
+              <w:ind w:firstLine="708"/>
+            </w:pPr>
+          </w:p>
+        </w:tc>
+        <w:tc>
+          <w:tcPr>
+            <w:tcW w:w="4531" w:type="dxa"/>
+            <w:shd w:val="clear" w:color="auto" w:fill="auto"/>
+          </w:tcPr>
+          <w:p>
+            <w:r>
+              <w:t xml:space="preserve">Dokument mit den gemeinsamen </w:t>
+            </w:r>
+            <w:proofErr w:type="spellStart"/>
+            <w:r>
+              <w:t>Git</w:t>
+            </w:r>
+            <w:proofErr w:type="spellEnd"/>
+            <w:r>
+              <w:t xml:space="preserve">-Konventionen und </w:t>
+            </w:r>
+            <w:proofErr w:type="spellStart"/>
+            <w:r>
+              <w:t>Branching</w:t>
+            </w:r>
+            <w:proofErr w:type="spellEnd"/>
+            <w:r>
+              <w:t xml:space="preserve">-Regeln kann auf dem </w:t>
+            </w:r>
+            <w:proofErr w:type="spellStart"/>
+            <w:r>
+              <w:t>Git</w:t>
+            </w:r>
+            <w:proofErr w:type="spellEnd"/>
+            <w:r>
+              <w:t xml:space="preserve"> gefunden werden und ist dort für jeden einsehbar.</w:t>
+            </w:r>
+          </w:p>
         </w:tc>
       </w:tr>
       <w:tr>
         <w:tc>
           <w:tcPr>
-            <w:tcW w:w="1384" w:type="dxa"/>
-            <w:shd w:val="clear" w:color="auto" w:fill="auto"/>
-          </w:tcPr>
-          <w:p/>
-        </w:tc>
-        <w:tc>
-          <w:tcPr>
-            <w:tcW w:w="4757" w:type="dxa"/>
-            <w:shd w:val="clear" w:color="auto" w:fill="auto"/>
-          </w:tcPr>
-          <w:p/>
-        </w:tc>
-        <w:tc>
-          <w:tcPr>
-            <w:tcW w:w="3071" w:type="dxa"/>
+            <w:tcW w:w="1806" w:type="dxa"/>
+            <w:shd w:val="clear" w:color="auto" w:fill="auto"/>
+          </w:tcPr>
+          <w:p/>
+        </w:tc>
+        <w:tc>
+          <w:tcPr>
+            <w:tcW w:w="4153" w:type="dxa"/>
+            <w:shd w:val="clear" w:color="auto" w:fill="auto"/>
+          </w:tcPr>
+          <w:p/>
+        </w:tc>
+        <w:tc>
+          <w:tcPr>
+            <w:tcW w:w="4531" w:type="dxa"/>
             <w:shd w:val="clear" w:color="auto" w:fill="auto"/>
           </w:tcPr>
           <w:p/>
@@ -697,21 +1146,21 @@
       <w:tr>
         <w:tc>
           <w:tcPr>
-            <w:tcW w:w="1384" w:type="dxa"/>
-            <w:shd w:val="clear" w:color="auto" w:fill="auto"/>
-          </w:tcPr>
-          <w:p/>
-        </w:tc>
-        <w:tc>
-          <w:tcPr>
-            <w:tcW w:w="4757" w:type="dxa"/>
-            <w:shd w:val="clear" w:color="auto" w:fill="auto"/>
-          </w:tcPr>
-          <w:p/>
-        </w:tc>
-        <w:tc>
-          <w:tcPr>
-            <w:tcW w:w="3071" w:type="dxa"/>
+            <w:tcW w:w="1806" w:type="dxa"/>
+            <w:shd w:val="clear" w:color="auto" w:fill="auto"/>
+          </w:tcPr>
+          <w:p/>
+        </w:tc>
+        <w:tc>
+          <w:tcPr>
+            <w:tcW w:w="4153" w:type="dxa"/>
+            <w:shd w:val="clear" w:color="auto" w:fill="auto"/>
+          </w:tcPr>
+          <w:p/>
+        </w:tc>
+        <w:tc>
+          <w:tcPr>
+            <w:tcW w:w="4531" w:type="dxa"/>
             <w:shd w:val="clear" w:color="auto" w:fill="auto"/>
           </w:tcPr>
           <w:p/>
@@ -720,21 +1169,37 @@
       <w:tr>
         <w:tc>
           <w:tcPr>
-            <w:tcW w:w="1384" w:type="dxa"/>
-            <w:shd w:val="clear" w:color="auto" w:fill="auto"/>
-          </w:tcPr>
-          <w:p/>
-        </w:tc>
-        <w:tc>
-          <w:tcPr>
-            <w:tcW w:w="4757" w:type="dxa"/>
-            <w:shd w:val="clear" w:color="auto" w:fill="auto"/>
-          </w:tcPr>
-          <w:p/>
-        </w:tc>
-        <w:tc>
-          <w:tcPr>
-            <w:tcW w:w="3071" w:type="dxa"/>
+            <w:tcW w:w="1806" w:type="dxa"/>
+            <w:tcBorders>
+              <w:bottom w:val="single" w:sz="12" w:space="0" w:color="auto"/>
+            </w:tcBorders>
+            <w:shd w:val="clear" w:color="auto" w:fill="auto"/>
+          </w:tcPr>
+          <w:p>
+            <w:r>
+              <w:t xml:space="preserve">TOP </w:t>
+            </w:r>
+            <w:r>
+              <w:t>3</w:t>
+            </w:r>
+          </w:p>
+        </w:tc>
+        <w:tc>
+          <w:tcPr>
+            <w:tcW w:w="4153" w:type="dxa"/>
+            <w:tcBorders>
+              <w:bottom w:val="single" w:sz="12" w:space="0" w:color="auto"/>
+            </w:tcBorders>
+            <w:shd w:val="clear" w:color="auto" w:fill="auto"/>
+          </w:tcPr>
+          <w:p/>
+        </w:tc>
+        <w:tc>
+          <w:tcPr>
+            <w:tcW w:w="4531" w:type="dxa"/>
+            <w:tcBorders>
+              <w:bottom w:val="single" w:sz="12" w:space="0" w:color="auto"/>
+            </w:tcBorders>
             <w:shd w:val="clear" w:color="auto" w:fill="auto"/>
           </w:tcPr>
           <w:p/>
@@ -743,67 +1208,110 @@
       <w:tr>
         <w:tc>
           <w:tcPr>
-            <w:tcW w:w="1384" w:type="dxa"/>
-            <w:shd w:val="clear" w:color="auto" w:fill="auto"/>
-          </w:tcPr>
-          <w:p/>
-        </w:tc>
-        <w:tc>
-          <w:tcPr>
-            <w:tcW w:w="4757" w:type="dxa"/>
-            <w:shd w:val="clear" w:color="auto" w:fill="auto"/>
-          </w:tcPr>
-          <w:p/>
-        </w:tc>
-        <w:tc>
-          <w:tcPr>
-            <w:tcW w:w="3071" w:type="dxa"/>
-            <w:shd w:val="clear" w:color="auto" w:fill="auto"/>
-          </w:tcPr>
-          <w:p/>
+            <w:tcW w:w="1806" w:type="dxa"/>
+            <w:tcBorders>
+              <w:top w:val="single" w:sz="12" w:space="0" w:color="auto"/>
+            </w:tcBorders>
+            <w:shd w:val="clear" w:color="auto" w:fill="auto"/>
+          </w:tcPr>
+          <w:p>
+            <w:r>
+              <w:t>Alexander Denner</w:t>
+            </w:r>
+          </w:p>
+        </w:tc>
+        <w:tc>
+          <w:tcPr>
+            <w:tcW w:w="4153" w:type="dxa"/>
+            <w:tcBorders>
+              <w:top w:val="single" w:sz="12" w:space="0" w:color="auto"/>
+            </w:tcBorders>
+            <w:shd w:val="clear" w:color="auto" w:fill="auto"/>
+          </w:tcPr>
+          <w:p>
+            <w:r>
+              <w:t>Vorstellung der erarbeiteten Übungsszenarien und des Protokollablaufs.</w:t>
+            </w:r>
+          </w:p>
+          <w:p/>
+        </w:tc>
+        <w:tc>
+          <w:tcPr>
+            <w:tcW w:w="4531" w:type="dxa"/>
+            <w:tcBorders>
+              <w:top w:val="single" w:sz="12" w:space="0" w:color="auto"/>
+            </w:tcBorders>
+            <w:shd w:val="clear" w:color="auto" w:fill="auto"/>
+          </w:tcPr>
+          <w:p>
+            <w:r>
+              <w:t>Das Team war mit den bisherigen Ergebnissen einverstanden.</w:t>
+            </w:r>
+            <w:r>
+              <w:t xml:space="preserve"> Zu klären: Fixe Definition des Protokolls</w:t>
+            </w:r>
+            <w:r>
+              <w:t>, um Missverständnisse zu vermeiden</w:t>
+            </w:r>
+            <w:r>
+              <w:t xml:space="preserve"> (z.B. Änderungen bezüglich Schlüssellänge, fixe/flexible Schlüssellänge?)</w:t>
+            </w:r>
+          </w:p>
         </w:tc>
       </w:tr>
       <w:tr>
         <w:tc>
           <w:tcPr>
-            <w:tcW w:w="1384" w:type="dxa"/>
-            <w:shd w:val="clear" w:color="auto" w:fill="auto"/>
-          </w:tcPr>
-          <w:p/>
-        </w:tc>
-        <w:tc>
-          <w:tcPr>
-            <w:tcW w:w="4757" w:type="dxa"/>
-            <w:shd w:val="clear" w:color="auto" w:fill="auto"/>
-          </w:tcPr>
-          <w:p/>
-        </w:tc>
-        <w:tc>
-          <w:tcPr>
-            <w:tcW w:w="3071" w:type="dxa"/>
-            <w:shd w:val="clear" w:color="auto" w:fill="auto"/>
-          </w:tcPr>
-          <w:p/>
+            <w:tcW w:w="1806" w:type="dxa"/>
+            <w:shd w:val="clear" w:color="auto" w:fill="auto"/>
+          </w:tcPr>
+          <w:p>
+            <w:r>
+              <w:t>Daniel Hannes</w:t>
+            </w:r>
+          </w:p>
+        </w:tc>
+        <w:tc>
+          <w:tcPr>
+            <w:tcW w:w="4153" w:type="dxa"/>
+            <w:shd w:val="clear" w:color="auto" w:fill="auto"/>
+          </w:tcPr>
+          <w:p>
+            <w:r>
+              <w:t>Vorschlag: Eindeutige Definition des Protokolls klären, um Missverständnisse zu vermeiden (z.B. fixe/flexible Schlüssellänge).</w:t>
+            </w:r>
+          </w:p>
+        </w:tc>
+        <w:tc>
+          <w:tcPr>
+            <w:tcW w:w="4531" w:type="dxa"/>
+            <w:shd w:val="clear" w:color="auto" w:fill="auto"/>
+          </w:tcPr>
+          <w:p>
+            <w:r>
+              <w:t>Vorschlag vom Team angenommen. Die Frage wird notiert und bei der nächsten Fragestunde Professor Hoffmann angebracht.</w:t>
+            </w:r>
+          </w:p>
         </w:tc>
       </w:tr>
       <w:tr>
         <w:tc>
           <w:tcPr>
-            <w:tcW w:w="1384" w:type="dxa"/>
-            <w:shd w:val="clear" w:color="auto" w:fill="auto"/>
-          </w:tcPr>
-          <w:p/>
-        </w:tc>
-        <w:tc>
-          <w:tcPr>
-            <w:tcW w:w="4757" w:type="dxa"/>
-            <w:shd w:val="clear" w:color="auto" w:fill="auto"/>
-          </w:tcPr>
-          <w:p/>
-        </w:tc>
-        <w:tc>
-          <w:tcPr>
-            <w:tcW w:w="3071" w:type="dxa"/>
+            <w:tcW w:w="1806" w:type="dxa"/>
+            <w:shd w:val="clear" w:color="auto" w:fill="auto"/>
+          </w:tcPr>
+          <w:p/>
+        </w:tc>
+        <w:tc>
+          <w:tcPr>
+            <w:tcW w:w="4153" w:type="dxa"/>
+            <w:shd w:val="clear" w:color="auto" w:fill="auto"/>
+          </w:tcPr>
+          <w:p/>
+        </w:tc>
+        <w:tc>
+          <w:tcPr>
+            <w:tcW w:w="4531" w:type="dxa"/>
             <w:shd w:val="clear" w:color="auto" w:fill="auto"/>
           </w:tcPr>
           <w:p/>
@@ -812,21 +1320,21 @@
       <w:tr>
         <w:tc>
           <w:tcPr>
-            <w:tcW w:w="1384" w:type="dxa"/>
-            <w:shd w:val="clear" w:color="auto" w:fill="auto"/>
-          </w:tcPr>
-          <w:p/>
-        </w:tc>
-        <w:tc>
-          <w:tcPr>
-            <w:tcW w:w="4757" w:type="dxa"/>
-            <w:shd w:val="clear" w:color="auto" w:fill="auto"/>
-          </w:tcPr>
-          <w:p/>
-        </w:tc>
-        <w:tc>
-          <w:tcPr>
-            <w:tcW w:w="3071" w:type="dxa"/>
+            <w:tcW w:w="1806" w:type="dxa"/>
+            <w:shd w:val="clear" w:color="auto" w:fill="auto"/>
+          </w:tcPr>
+          <w:p/>
+        </w:tc>
+        <w:tc>
+          <w:tcPr>
+            <w:tcW w:w="4153" w:type="dxa"/>
+            <w:shd w:val="clear" w:color="auto" w:fill="auto"/>
+          </w:tcPr>
+          <w:p/>
+        </w:tc>
+        <w:tc>
+          <w:tcPr>
+            <w:tcW w:w="4531" w:type="dxa"/>
             <w:shd w:val="clear" w:color="auto" w:fill="auto"/>
           </w:tcPr>
           <w:p/>
@@ -835,21 +1343,48 @@
       <w:tr>
         <w:tc>
           <w:tcPr>
-            <w:tcW w:w="1384" w:type="dxa"/>
-            <w:shd w:val="clear" w:color="auto" w:fill="auto"/>
-          </w:tcPr>
-          <w:p/>
-        </w:tc>
-        <w:tc>
-          <w:tcPr>
-            <w:tcW w:w="4757" w:type="dxa"/>
-            <w:shd w:val="clear" w:color="auto" w:fill="auto"/>
-          </w:tcPr>
-          <w:p/>
-        </w:tc>
-        <w:tc>
-          <w:tcPr>
-            <w:tcW w:w="3071" w:type="dxa"/>
+            <w:tcW w:w="1806" w:type="dxa"/>
+            <w:tcBorders>
+              <w:bottom w:val="single" w:sz="12" w:space="0" w:color="auto"/>
+            </w:tcBorders>
+            <w:shd w:val="clear" w:color="auto" w:fill="auto"/>
+          </w:tcPr>
+          <w:p>
+            <w:pPr>
+              <w:rPr>
+                <w:lang w:val="en-GB"/>
+              </w:rPr>
+            </w:pPr>
+            <w:r>
+              <w:rPr>
+                <w:lang w:val="en-GB"/>
+              </w:rPr>
+              <w:t xml:space="preserve">TOP </w:t>
+            </w:r>
+            <w:r>
+              <w:rPr>
+                <w:lang w:val="en-GB"/>
+              </w:rPr>
+              <w:t>4</w:t>
+            </w:r>
+          </w:p>
+        </w:tc>
+        <w:tc>
+          <w:tcPr>
+            <w:tcW w:w="4153" w:type="dxa"/>
+            <w:tcBorders>
+              <w:bottom w:val="single" w:sz="12" w:space="0" w:color="auto"/>
+            </w:tcBorders>
+            <w:shd w:val="clear" w:color="auto" w:fill="auto"/>
+          </w:tcPr>
+          <w:p/>
+        </w:tc>
+        <w:tc>
+          <w:tcPr>
+            <w:tcW w:w="4531" w:type="dxa"/>
+            <w:tcBorders>
+              <w:bottom w:val="single" w:sz="12" w:space="0" w:color="auto"/>
+            </w:tcBorders>
             <w:shd w:val="clear" w:color="auto" w:fill="auto"/>
           </w:tcPr>
           <w:p/>
@@ -858,67 +1393,138 @@
       <w:tr>
         <w:tc>
           <w:tcPr>
-            <w:tcW w:w="1384" w:type="dxa"/>
-            <w:shd w:val="clear" w:color="auto" w:fill="auto"/>
-          </w:tcPr>
-          <w:p/>
-        </w:tc>
-        <w:tc>
-          <w:tcPr>
-            <w:tcW w:w="4757" w:type="dxa"/>
-            <w:shd w:val="clear" w:color="auto" w:fill="auto"/>
-          </w:tcPr>
-          <w:p/>
-        </w:tc>
-        <w:tc>
-          <w:tcPr>
-            <w:tcW w:w="3071" w:type="dxa"/>
-            <w:shd w:val="clear" w:color="auto" w:fill="auto"/>
-          </w:tcPr>
-          <w:p/>
+            <w:tcW w:w="1806" w:type="dxa"/>
+            <w:tcBorders>
+              <w:top w:val="single" w:sz="12" w:space="0" w:color="auto"/>
+            </w:tcBorders>
+            <w:shd w:val="clear" w:color="auto" w:fill="auto"/>
+          </w:tcPr>
+          <w:p>
+            <w:pPr>
+              <w:rPr>
+                <w:lang w:val="en-GB"/>
+              </w:rPr>
+            </w:pPr>
+            <w:r>
+              <w:rPr>
+                <w:lang w:val="en-GB"/>
+              </w:rPr>
+              <w:t>Leopold Bialek</w:t>
+            </w:r>
+          </w:p>
+          <w:p>
+            <w:pPr>
+              <w:rPr>
+                <w:lang w:val="en-GB"/>
+              </w:rPr>
+            </w:pPr>
+          </w:p>
+        </w:tc>
+        <w:tc>
+          <w:tcPr>
+            <w:tcW w:w="4153" w:type="dxa"/>
+            <w:tcBorders>
+              <w:top w:val="single" w:sz="12" w:space="0" w:color="auto"/>
+            </w:tcBorders>
+            <w:shd w:val="clear" w:color="auto" w:fill="auto"/>
+          </w:tcPr>
+          <w:p>
+            <w:r>
+              <w:t>Vorstellung der erarbeiteten Use-Case-Übersicht.</w:t>
+            </w:r>
+          </w:p>
+          <w:p/>
+          <w:p/>
+        </w:tc>
+        <w:tc>
+          <w:tcPr>
+            <w:tcW w:w="4531" w:type="dxa"/>
+            <w:tcBorders>
+              <w:top w:val="single" w:sz="12" w:space="0" w:color="auto"/>
+            </w:tcBorders>
+            <w:shd w:val="clear" w:color="auto" w:fill="auto"/>
+          </w:tcPr>
+          <w:p>
+            <w:r>
+              <w:t>Das Team war mit den bisherigen Ergebnissen einverstanden.</w:t>
+            </w:r>
+          </w:p>
         </w:tc>
       </w:tr>
       <w:tr>
         <w:tc>
           <w:tcPr>
-            <w:tcW w:w="1384" w:type="dxa"/>
-            <w:shd w:val="clear" w:color="auto" w:fill="auto"/>
-          </w:tcPr>
-          <w:p/>
-        </w:tc>
-        <w:tc>
-          <w:tcPr>
-            <w:tcW w:w="4757" w:type="dxa"/>
-            <w:shd w:val="clear" w:color="auto" w:fill="auto"/>
-          </w:tcPr>
-          <w:p/>
-        </w:tc>
-        <w:tc>
-          <w:tcPr>
-            <w:tcW w:w="3071" w:type="dxa"/>
-            <w:shd w:val="clear" w:color="auto" w:fill="auto"/>
-          </w:tcPr>
-          <w:p/>
+            <w:tcW w:w="1806" w:type="dxa"/>
+            <w:shd w:val="clear" w:color="auto" w:fill="auto"/>
+          </w:tcPr>
+          <w:p>
+            <w:pPr>
+              <w:rPr>
+                <w:lang w:val="en-GB"/>
+              </w:rPr>
+            </w:pPr>
+            <w:r>
+              <w:rPr>
+                <w:lang w:val="en-GB"/>
+              </w:rPr>
+              <w:t xml:space="preserve">Simon </w:t>
+            </w:r>
+          </w:p>
+          <w:p>
+            <w:pPr>
+              <w:rPr>
+                <w:lang w:val="en-GB"/>
+              </w:rPr>
+            </w:pPr>
+            <w:r>
+              <w:rPr>
+                <w:lang w:val="en-GB"/>
+              </w:rPr>
+              <w:t>Schisslbauer</w:t>
+            </w:r>
+          </w:p>
+        </w:tc>
+        <w:tc>
+          <w:tcPr>
+            <w:tcW w:w="4153" w:type="dxa"/>
+            <w:shd w:val="clear" w:color="auto" w:fill="auto"/>
+          </w:tcPr>
+          <w:p>
+            <w:r>
+              <w:t>Vorstellung der erarbeiteten Kurzbeschreibung der Use-Cases.</w:t>
+            </w:r>
+          </w:p>
+        </w:tc>
+        <w:tc>
+          <w:tcPr>
+            <w:tcW w:w="4531" w:type="dxa"/>
+            <w:shd w:val="clear" w:color="auto" w:fill="auto"/>
+          </w:tcPr>
+          <w:p>
+            <w:r>
+              <w:t>Das Team war mit den bisherigen Ergebnissen einverstanden.</w:t>
+            </w:r>
+          </w:p>
         </w:tc>
       </w:tr>
       <w:tr>
         <w:tc>
           <w:tcPr>
-            <w:tcW w:w="1384" w:type="dxa"/>
-            <w:shd w:val="clear" w:color="auto" w:fill="auto"/>
-          </w:tcPr>
-          <w:p/>
-        </w:tc>
-        <w:tc>
-          <w:tcPr>
-            <w:tcW w:w="4757" w:type="dxa"/>
-            <w:shd w:val="clear" w:color="auto" w:fill="auto"/>
-          </w:tcPr>
-          <w:p/>
-        </w:tc>
-        <w:tc>
-          <w:tcPr>
-            <w:tcW w:w="3071" w:type="dxa"/>
+            <w:tcW w:w="1806" w:type="dxa"/>
+            <w:shd w:val="clear" w:color="auto" w:fill="auto"/>
+          </w:tcPr>
+          <w:p/>
+        </w:tc>
+        <w:tc>
+          <w:tcPr>
+            <w:tcW w:w="4153" w:type="dxa"/>
+            <w:shd w:val="clear" w:color="auto" w:fill="auto"/>
+          </w:tcPr>
+          <w:p/>
+        </w:tc>
+        <w:tc>
+          <w:tcPr>
+            <w:tcW w:w="4531" w:type="dxa"/>
             <w:shd w:val="clear" w:color="auto" w:fill="auto"/>
           </w:tcPr>
           <w:p/>
@@ -927,21 +1533,21 @@
       <w:tr>
         <w:tc>
           <w:tcPr>
-            <w:tcW w:w="1384" w:type="dxa"/>
-            <w:shd w:val="clear" w:color="auto" w:fill="auto"/>
-          </w:tcPr>
-          <w:p/>
-        </w:tc>
-        <w:tc>
-          <w:tcPr>
-            <w:tcW w:w="4757" w:type="dxa"/>
-            <w:shd w:val="clear" w:color="auto" w:fill="auto"/>
-          </w:tcPr>
-          <w:p/>
-        </w:tc>
-        <w:tc>
-          <w:tcPr>
-            <w:tcW w:w="3071" w:type="dxa"/>
+            <w:tcW w:w="1806" w:type="dxa"/>
+            <w:shd w:val="clear" w:color="auto" w:fill="auto"/>
+          </w:tcPr>
+          <w:p/>
+        </w:tc>
+        <w:tc>
+          <w:tcPr>
+            <w:tcW w:w="4153" w:type="dxa"/>
+            <w:shd w:val="clear" w:color="auto" w:fill="auto"/>
+          </w:tcPr>
+          <w:p/>
+        </w:tc>
+        <w:tc>
+          <w:tcPr>
+            <w:tcW w:w="4531" w:type="dxa"/>
             <w:shd w:val="clear" w:color="auto" w:fill="auto"/>
           </w:tcPr>
           <w:p/>
@@ -950,21 +1556,48 @@
       <w:tr>
         <w:tc>
           <w:tcPr>
-            <w:tcW w:w="1384" w:type="dxa"/>
-            <w:shd w:val="clear" w:color="auto" w:fill="auto"/>
-          </w:tcPr>
-          <w:p/>
-        </w:tc>
-        <w:tc>
-          <w:tcPr>
-            <w:tcW w:w="4757" w:type="dxa"/>
-            <w:shd w:val="clear" w:color="auto" w:fill="auto"/>
-          </w:tcPr>
-          <w:p/>
-        </w:tc>
-        <w:tc>
-          <w:tcPr>
-            <w:tcW w:w="3071" w:type="dxa"/>
+            <w:tcW w:w="1806" w:type="dxa"/>
+            <w:tcBorders>
+              <w:bottom w:val="single" w:sz="12" w:space="0" w:color="auto"/>
+            </w:tcBorders>
+            <w:shd w:val="clear" w:color="auto" w:fill="auto"/>
+          </w:tcPr>
+          <w:p>
+            <w:pPr>
+              <w:rPr>
+                <w:lang w:val="en-GB"/>
+              </w:rPr>
+            </w:pPr>
+            <w:r>
+              <w:rPr>
+                <w:lang w:val="en-GB"/>
+              </w:rPr>
+              <w:t xml:space="preserve">TOP </w:t>
+            </w:r>
+            <w:r>
+              <w:rPr>
+                <w:lang w:val="en-GB"/>
+              </w:rPr>
+              <w:t>5</w:t>
+            </w:r>
+          </w:p>
+        </w:tc>
+        <w:tc>
+          <w:tcPr>
+            <w:tcW w:w="4153" w:type="dxa"/>
+            <w:tcBorders>
+              <w:bottom w:val="single" w:sz="12" w:space="0" w:color="auto"/>
+            </w:tcBorders>
+            <w:shd w:val="clear" w:color="auto" w:fill="auto"/>
+          </w:tcPr>
+          <w:p/>
+        </w:tc>
+        <w:tc>
+          <w:tcPr>
+            <w:tcW w:w="4531" w:type="dxa"/>
+            <w:tcBorders>
+              <w:bottom w:val="single" w:sz="12" w:space="0" w:color="auto"/>
+            </w:tcBorders>
             <w:shd w:val="clear" w:color="auto" w:fill="auto"/>
           </w:tcPr>
           <w:p/>
@@ -973,21 +1606,53 @@
       <w:tr>
         <w:tc>
           <w:tcPr>
-            <w:tcW w:w="1384" w:type="dxa"/>
-            <w:shd w:val="clear" w:color="auto" w:fill="auto"/>
-          </w:tcPr>
-          <w:p/>
-        </w:tc>
-        <w:tc>
-          <w:tcPr>
-            <w:tcW w:w="4757" w:type="dxa"/>
-            <w:shd w:val="clear" w:color="auto" w:fill="auto"/>
-          </w:tcPr>
-          <w:p/>
-        </w:tc>
-        <w:tc>
-          <w:tcPr>
-            <w:tcW w:w="3071" w:type="dxa"/>
+            <w:tcW w:w="1806" w:type="dxa"/>
+            <w:tcBorders>
+              <w:top w:val="single" w:sz="12" w:space="0" w:color="auto"/>
+            </w:tcBorders>
+            <w:shd w:val="clear" w:color="auto" w:fill="auto"/>
+          </w:tcPr>
+          <w:p>
+            <w:pPr>
+              <w:rPr>
+                <w:lang w:val="en-GB"/>
+              </w:rPr>
+            </w:pPr>
+            <w:r>
+              <w:rPr>
+                <w:lang w:val="en-GB"/>
+              </w:rPr>
+              <w:t>Elias Lay</w:t>
+            </w:r>
+          </w:p>
+          <w:p>
+            <w:pPr>
+              <w:rPr>
+                <w:lang w:val="en-GB"/>
+              </w:rPr>
+            </w:pPr>
+          </w:p>
+        </w:tc>
+        <w:tc>
+          <w:tcPr>
+            <w:tcW w:w="4153" w:type="dxa"/>
+            <w:tcBorders>
+              <w:top w:val="single" w:sz="12" w:space="0" w:color="auto"/>
+            </w:tcBorders>
+            <w:shd w:val="clear" w:color="auto" w:fill="auto"/>
+          </w:tcPr>
+          <w:p>
+            <w:r>
+              <w:t>Vorstellung der erarbeiteten konzeptionellen Datenmodells.</w:t>
+            </w:r>
+          </w:p>
+        </w:tc>
+        <w:tc>
+          <w:tcPr>
+            <w:tcW w:w="4531" w:type="dxa"/>
+            <w:tcBorders>
+              <w:top w:val="single" w:sz="12" w:space="0" w:color="auto"/>
+            </w:tcBorders>
             <w:shd w:val="clear" w:color="auto" w:fill="auto"/>
           </w:tcPr>
           <w:p/>
@@ -996,67 +1661,122 @@
       <w:tr>
         <w:tc>
           <w:tcPr>
-            <w:tcW w:w="1384" w:type="dxa"/>
-            <w:shd w:val="clear" w:color="auto" w:fill="auto"/>
-          </w:tcPr>
-          <w:p/>
-        </w:tc>
-        <w:tc>
-          <w:tcPr>
-            <w:tcW w:w="4757" w:type="dxa"/>
-            <w:shd w:val="clear" w:color="auto" w:fill="auto"/>
-          </w:tcPr>
-          <w:p/>
-        </w:tc>
-        <w:tc>
-          <w:tcPr>
-            <w:tcW w:w="3071" w:type="dxa"/>
-            <w:shd w:val="clear" w:color="auto" w:fill="auto"/>
-          </w:tcPr>
-          <w:p/>
+            <w:tcW w:w="1806" w:type="dxa"/>
+            <w:shd w:val="clear" w:color="auto" w:fill="auto"/>
+          </w:tcPr>
+          <w:p>
+            <w:pPr>
+              <w:rPr>
+                <w:lang w:val="en-GB"/>
+              </w:rPr>
+            </w:pPr>
+            <w:r>
+              <w:rPr>
+                <w:lang w:val="en-GB"/>
+              </w:rPr>
+              <w:t>Dominik</w:t>
+            </w:r>
+          </w:p>
+          <w:p>
+            <w:pPr>
+              <w:rPr>
+                <w:lang w:val="en-GB"/>
+              </w:rPr>
+            </w:pPr>
+            <w:r>
+              <w:rPr>
+                <w:lang w:val="en-GB"/>
+              </w:rPr>
+              <w:t>Greiner</w:t>
+            </w:r>
+          </w:p>
+        </w:tc>
+        <w:tc>
+          <w:tcPr>
+            <w:tcW w:w="4153" w:type="dxa"/>
+            <w:shd w:val="clear" w:color="auto" w:fill="auto"/>
+          </w:tcPr>
+          <w:p>
+            <w:r>
+              <w:t>Vorstellung der erarbeiteten konzeptionellen Datenmodells.</w:t>
+            </w:r>
+          </w:p>
+        </w:tc>
+        <w:tc>
+          <w:tcPr>
+            <w:tcW w:w="4531" w:type="dxa"/>
+            <w:shd w:val="clear" w:color="auto" w:fill="auto"/>
+          </w:tcPr>
+          <w:p>
+            <w:r>
+              <w:t xml:space="preserve">Das Team hat über die Tiefe des konzeptionellen Datenmodells diskutiert. Einige Teammitglieder sind der Meinung, dass das aktuelle Modell zu nah an der </w:t>
+            </w:r>
+            <w:r>
+              <w:lastRenderedPageBreak/>
+              <w:t>Implementierung ist und schon den Aufbau und Teile der Implementierung festlegt.</w:t>
+            </w:r>
+          </w:p>
+          <w:p>
+            <w:r>
+              <w:t>Eine Frage, die sich ergeben hat, ist, ob der Benutzer Teil des konzeptionellen Datenmodells sein soll. Diese wird notiert und bei der nächsten Fragestunde Professor Hoffmann angebracht.</w:t>
+            </w:r>
+          </w:p>
         </w:tc>
       </w:tr>
       <w:tr>
         <w:tc>
           <w:tcPr>
-            <w:tcW w:w="1384" w:type="dxa"/>
-            <w:shd w:val="clear" w:color="auto" w:fill="auto"/>
-          </w:tcPr>
-          <w:p/>
-        </w:tc>
-        <w:tc>
-          <w:tcPr>
-            <w:tcW w:w="4757" w:type="dxa"/>
-            <w:shd w:val="clear" w:color="auto" w:fill="auto"/>
-          </w:tcPr>
-          <w:p/>
-        </w:tc>
-        <w:tc>
-          <w:tcPr>
-            <w:tcW w:w="3071" w:type="dxa"/>
-            <w:shd w:val="clear" w:color="auto" w:fill="auto"/>
-          </w:tcPr>
-          <w:p/>
+            <w:tcW w:w="1806" w:type="dxa"/>
+            <w:shd w:val="clear" w:color="auto" w:fill="auto"/>
+          </w:tcPr>
+          <w:p>
+            <w:r>
+              <w:lastRenderedPageBreak/>
+              <w:t>Gesamtes Team</w:t>
+            </w:r>
+          </w:p>
+        </w:tc>
+        <w:tc>
+          <w:tcPr>
+            <w:tcW w:w="4153" w:type="dxa"/>
+            <w:shd w:val="clear" w:color="auto" w:fill="auto"/>
+          </w:tcPr>
+          <w:p>
+            <w:r>
+              <w:t>Diskussion über einen anderen Entwurf des konzeptionellen Datenmodells.</w:t>
+            </w:r>
+          </w:p>
+        </w:tc>
+        <w:tc>
+          <w:tcPr>
+            <w:tcW w:w="4531" w:type="dxa"/>
+            <w:shd w:val="clear" w:color="auto" w:fill="auto"/>
+          </w:tcPr>
+          <w:p>
+            <w:r>
+              <w:t>Das Team konnte sich noch nicht auf einen konkreten Entwurf für das konzeptionelle Datenmodell einigen.</w:t>
+            </w:r>
+          </w:p>
         </w:tc>
       </w:tr>
       <w:tr>
         <w:tc>
           <w:tcPr>
-            <w:tcW w:w="1384" w:type="dxa"/>
-            <w:shd w:val="clear" w:color="auto" w:fill="auto"/>
-          </w:tcPr>
-          <w:p/>
-        </w:tc>
-        <w:tc>
-          <w:tcPr>
-            <w:tcW w:w="4757" w:type="dxa"/>
-            <w:shd w:val="clear" w:color="auto" w:fill="auto"/>
-          </w:tcPr>
-          <w:p/>
-        </w:tc>
-        <w:tc>
-          <w:tcPr>
-            <w:tcW w:w="3071" w:type="dxa"/>
+            <w:tcW w:w="1806" w:type="dxa"/>
+            <w:shd w:val="clear" w:color="auto" w:fill="auto"/>
+          </w:tcPr>
+          <w:p/>
+        </w:tc>
+        <w:tc>
+          <w:tcPr>
+            <w:tcW w:w="4153" w:type="dxa"/>
+            <w:shd w:val="clear" w:color="auto" w:fill="auto"/>
+          </w:tcPr>
+          <w:p/>
+        </w:tc>
+        <w:tc>
+          <w:tcPr>
+            <w:tcW w:w="4531" w:type="dxa"/>
             <w:shd w:val="clear" w:color="auto" w:fill="auto"/>
           </w:tcPr>
           <w:p/>
@@ -1065,21 +1785,21 @@
       <w:tr>
         <w:tc>
           <w:tcPr>
-            <w:tcW w:w="1384" w:type="dxa"/>
-            <w:shd w:val="clear" w:color="auto" w:fill="auto"/>
-          </w:tcPr>
-          <w:p/>
-        </w:tc>
-        <w:tc>
-          <w:tcPr>
-            <w:tcW w:w="4757" w:type="dxa"/>
-            <w:shd w:val="clear" w:color="auto" w:fill="auto"/>
-          </w:tcPr>
-          <w:p/>
-        </w:tc>
-        <w:tc>
-          <w:tcPr>
-            <w:tcW w:w="3071" w:type="dxa"/>
+            <w:tcW w:w="1806" w:type="dxa"/>
+            <w:shd w:val="clear" w:color="auto" w:fill="auto"/>
+          </w:tcPr>
+          <w:p/>
+        </w:tc>
+        <w:tc>
+          <w:tcPr>
+            <w:tcW w:w="4153" w:type="dxa"/>
+            <w:shd w:val="clear" w:color="auto" w:fill="auto"/>
+          </w:tcPr>
+          <w:p/>
+        </w:tc>
+        <w:tc>
+          <w:tcPr>
+            <w:tcW w:w="4531" w:type="dxa"/>
             <w:shd w:val="clear" w:color="auto" w:fill="auto"/>
           </w:tcPr>
           <w:p/>
@@ -1088,21 +1808,37 @@
       <w:tr>
         <w:tc>
           <w:tcPr>
-            <w:tcW w:w="1384" w:type="dxa"/>
-            <w:shd w:val="clear" w:color="auto" w:fill="auto"/>
-          </w:tcPr>
-          <w:p/>
-        </w:tc>
-        <w:tc>
-          <w:tcPr>
-            <w:tcW w:w="4757" w:type="dxa"/>
-            <w:shd w:val="clear" w:color="auto" w:fill="auto"/>
-          </w:tcPr>
-          <w:p/>
-        </w:tc>
-        <w:tc>
-          <w:tcPr>
-            <w:tcW w:w="3071" w:type="dxa"/>
+            <w:tcW w:w="1806" w:type="dxa"/>
+            <w:tcBorders>
+              <w:bottom w:val="single" w:sz="12" w:space="0" w:color="auto"/>
+            </w:tcBorders>
+            <w:shd w:val="clear" w:color="auto" w:fill="auto"/>
+          </w:tcPr>
+          <w:p>
+            <w:r>
+              <w:t xml:space="preserve">TOP </w:t>
+            </w:r>
+            <w:r>
+              <w:t>6</w:t>
+            </w:r>
+          </w:p>
+        </w:tc>
+        <w:tc>
+          <w:tcPr>
+            <w:tcW w:w="4153" w:type="dxa"/>
+            <w:tcBorders>
+              <w:bottom w:val="single" w:sz="12" w:space="0" w:color="auto"/>
+            </w:tcBorders>
+            <w:shd w:val="clear" w:color="auto" w:fill="auto"/>
+          </w:tcPr>
+          <w:p/>
+        </w:tc>
+        <w:tc>
+          <w:tcPr>
+            <w:tcW w:w="4531" w:type="dxa"/>
+            <w:tcBorders>
+              <w:bottom w:val="single" w:sz="12" w:space="0" w:color="auto"/>
+            </w:tcBorders>
             <w:shd w:val="clear" w:color="auto" w:fill="auto"/>
           </w:tcPr>
           <w:p/>
@@ -1111,67 +1847,100 @@
       <w:tr>
         <w:tc>
           <w:tcPr>
-            <w:tcW w:w="1384" w:type="dxa"/>
-            <w:shd w:val="clear" w:color="auto" w:fill="auto"/>
-          </w:tcPr>
-          <w:p/>
-        </w:tc>
-        <w:tc>
-          <w:tcPr>
-            <w:tcW w:w="4757" w:type="dxa"/>
-            <w:shd w:val="clear" w:color="auto" w:fill="auto"/>
-          </w:tcPr>
-          <w:p/>
-        </w:tc>
-        <w:tc>
-          <w:tcPr>
-            <w:tcW w:w="3071" w:type="dxa"/>
-            <w:shd w:val="clear" w:color="auto" w:fill="auto"/>
-          </w:tcPr>
-          <w:p/>
+            <w:tcW w:w="1806" w:type="dxa"/>
+            <w:tcBorders>
+              <w:top w:val="single" w:sz="12" w:space="0" w:color="auto"/>
+            </w:tcBorders>
+            <w:shd w:val="clear" w:color="auto" w:fill="auto"/>
+          </w:tcPr>
+          <w:p>
+            <w:r>
+              <w:t>Leopold Bialek</w:t>
+            </w:r>
+          </w:p>
+        </w:tc>
+        <w:tc>
+          <w:tcPr>
+            <w:tcW w:w="4153" w:type="dxa"/>
+            <w:tcBorders>
+              <w:top w:val="single" w:sz="12" w:space="0" w:color="auto"/>
+            </w:tcBorders>
+            <w:shd w:val="clear" w:color="auto" w:fill="auto"/>
+          </w:tcPr>
+          <w:p>
+            <w:r>
+              <w:t>Vorschlag: Use-Cases vor den Übungsszenarien ausarbeiten, da diese aus dem gegebenen Anforderungsdokument hervorgehen und die Übungsszenarien sich danach richten.</w:t>
+            </w:r>
+          </w:p>
+        </w:tc>
+        <w:tc>
+          <w:tcPr>
+            <w:tcW w:w="4531" w:type="dxa"/>
+            <w:tcBorders>
+              <w:top w:val="single" w:sz="12" w:space="0" w:color="auto"/>
+            </w:tcBorders>
+            <w:shd w:val="clear" w:color="auto" w:fill="auto"/>
+          </w:tcPr>
+          <w:p>
+            <w:r>
+              <w:t xml:space="preserve">Gegenvorschlag von Daniel Hannes. </w:t>
+            </w:r>
+          </w:p>
         </w:tc>
       </w:tr>
       <w:tr>
         <w:tc>
           <w:tcPr>
-            <w:tcW w:w="1384" w:type="dxa"/>
-            <w:shd w:val="clear" w:color="auto" w:fill="auto"/>
-          </w:tcPr>
-          <w:p/>
-        </w:tc>
-        <w:tc>
-          <w:tcPr>
-            <w:tcW w:w="4757" w:type="dxa"/>
-            <w:shd w:val="clear" w:color="auto" w:fill="auto"/>
-          </w:tcPr>
-          <w:p/>
-        </w:tc>
-        <w:tc>
-          <w:tcPr>
-            <w:tcW w:w="3071" w:type="dxa"/>
-            <w:shd w:val="clear" w:color="auto" w:fill="auto"/>
-          </w:tcPr>
-          <w:p/>
+            <w:tcW w:w="1806" w:type="dxa"/>
+            <w:shd w:val="clear" w:color="auto" w:fill="auto"/>
+          </w:tcPr>
+          <w:p>
+            <w:r>
+              <w:t>Daniel Hannes</w:t>
+            </w:r>
+          </w:p>
+        </w:tc>
+        <w:tc>
+          <w:tcPr>
+            <w:tcW w:w="4153" w:type="dxa"/>
+            <w:shd w:val="clear" w:color="auto" w:fill="auto"/>
+          </w:tcPr>
+          <w:p>
+            <w:r>
+              <w:t>Gegenvorschlag: Zuerst Use-Case für Bearbeitung der Übungsszenarien zusammen ausarbeiten.</w:t>
+            </w:r>
+          </w:p>
+        </w:tc>
+        <w:tc>
+          <w:tcPr>
+            <w:tcW w:w="4531" w:type="dxa"/>
+            <w:shd w:val="clear" w:color="auto" w:fill="auto"/>
+          </w:tcPr>
+          <w:p>
+            <w:r>
+              <w:t>Vorschlag vom Team angenommen.</w:t>
+            </w:r>
+          </w:p>
         </w:tc>
       </w:tr>
       <w:tr>
         <w:tc>
           <w:tcPr>
-            <w:tcW w:w="1384" w:type="dxa"/>
-            <w:shd w:val="clear" w:color="auto" w:fill="auto"/>
-          </w:tcPr>
-          <w:p/>
-        </w:tc>
-        <w:tc>
-          <w:tcPr>
-            <w:tcW w:w="4757" w:type="dxa"/>
-            <w:shd w:val="clear" w:color="auto" w:fill="auto"/>
-          </w:tcPr>
-          <w:p/>
-        </w:tc>
-        <w:tc>
-          <w:tcPr>
-            <w:tcW w:w="3071" w:type="dxa"/>
+            <w:tcW w:w="1806" w:type="dxa"/>
+            <w:shd w:val="clear" w:color="auto" w:fill="auto"/>
+          </w:tcPr>
+          <w:p/>
+        </w:tc>
+        <w:tc>
+          <w:tcPr>
+            <w:tcW w:w="4153" w:type="dxa"/>
+            <w:shd w:val="clear" w:color="auto" w:fill="auto"/>
+          </w:tcPr>
+          <w:p/>
+        </w:tc>
+        <w:tc>
+          <w:tcPr>
+            <w:tcW w:w="4531" w:type="dxa"/>
             <w:shd w:val="clear" w:color="auto" w:fill="auto"/>
           </w:tcPr>
           <w:p/>
@@ -1180,21 +1949,21 @@
       <w:tr>
         <w:tc>
           <w:tcPr>
-            <w:tcW w:w="1384" w:type="dxa"/>
-            <w:shd w:val="clear" w:color="auto" w:fill="auto"/>
-          </w:tcPr>
-          <w:p/>
-        </w:tc>
-        <w:tc>
-          <w:tcPr>
-            <w:tcW w:w="4757" w:type="dxa"/>
-            <w:shd w:val="clear" w:color="auto" w:fill="auto"/>
-          </w:tcPr>
-          <w:p/>
-        </w:tc>
-        <w:tc>
-          <w:tcPr>
-            <w:tcW w:w="3071" w:type="dxa"/>
+            <w:tcW w:w="1806" w:type="dxa"/>
+            <w:shd w:val="clear" w:color="auto" w:fill="auto"/>
+          </w:tcPr>
+          <w:p/>
+        </w:tc>
+        <w:tc>
+          <w:tcPr>
+            <w:tcW w:w="4153" w:type="dxa"/>
+            <w:shd w:val="clear" w:color="auto" w:fill="auto"/>
+          </w:tcPr>
+          <w:p/>
+        </w:tc>
+        <w:tc>
+          <w:tcPr>
+            <w:tcW w:w="4531" w:type="dxa"/>
             <w:shd w:val="clear" w:color="auto" w:fill="auto"/>
           </w:tcPr>
           <w:p/>
@@ -1203,21 +1972,37 @@
       <w:tr>
         <w:tc>
           <w:tcPr>
-            <w:tcW w:w="1384" w:type="dxa"/>
-            <w:shd w:val="clear" w:color="auto" w:fill="auto"/>
-          </w:tcPr>
-          <w:p/>
-        </w:tc>
-        <w:tc>
-          <w:tcPr>
-            <w:tcW w:w="4757" w:type="dxa"/>
-            <w:shd w:val="clear" w:color="auto" w:fill="auto"/>
-          </w:tcPr>
-          <w:p/>
-        </w:tc>
-        <w:tc>
-          <w:tcPr>
-            <w:tcW w:w="3071" w:type="dxa"/>
+            <w:tcW w:w="1806" w:type="dxa"/>
+            <w:tcBorders>
+              <w:bottom w:val="single" w:sz="12" w:space="0" w:color="auto"/>
+            </w:tcBorders>
+            <w:shd w:val="clear" w:color="auto" w:fill="auto"/>
+          </w:tcPr>
+          <w:p>
+            <w:r>
+              <w:t xml:space="preserve">TOP </w:t>
+            </w:r>
+            <w:r>
+              <w:t>7</w:t>
+            </w:r>
+          </w:p>
+        </w:tc>
+        <w:tc>
+          <w:tcPr>
+            <w:tcW w:w="4153" w:type="dxa"/>
+            <w:tcBorders>
+              <w:bottom w:val="single" w:sz="12" w:space="0" w:color="auto"/>
+            </w:tcBorders>
+            <w:shd w:val="clear" w:color="auto" w:fill="auto"/>
+          </w:tcPr>
+          <w:p/>
+        </w:tc>
+        <w:tc>
+          <w:tcPr>
+            <w:tcW w:w="4531" w:type="dxa"/>
+            <w:tcBorders>
+              <w:bottom w:val="single" w:sz="12" w:space="0" w:color="auto"/>
+            </w:tcBorders>
             <w:shd w:val="clear" w:color="auto" w:fill="auto"/>
           </w:tcPr>
           <w:p/>
@@ -1226,44 +2011,65 @@
       <w:tr>
         <w:tc>
           <w:tcPr>
-            <w:tcW w:w="1384" w:type="dxa"/>
-            <w:shd w:val="clear" w:color="auto" w:fill="auto"/>
-          </w:tcPr>
-          <w:p/>
-        </w:tc>
-        <w:tc>
-          <w:tcPr>
-            <w:tcW w:w="4757" w:type="dxa"/>
-            <w:shd w:val="clear" w:color="auto" w:fill="auto"/>
-          </w:tcPr>
-          <w:p/>
-        </w:tc>
-        <w:tc>
-          <w:tcPr>
-            <w:tcW w:w="3071" w:type="dxa"/>
-            <w:shd w:val="clear" w:color="auto" w:fill="auto"/>
-          </w:tcPr>
-          <w:p/>
+            <w:tcW w:w="1806" w:type="dxa"/>
+            <w:tcBorders>
+              <w:top w:val="single" w:sz="12" w:space="0" w:color="auto"/>
+            </w:tcBorders>
+            <w:shd w:val="clear" w:color="auto" w:fill="auto"/>
+          </w:tcPr>
+          <w:p>
+            <w:r>
+              <w:t>Gesamtes Team</w:t>
+            </w:r>
+          </w:p>
+        </w:tc>
+        <w:tc>
+          <w:tcPr>
+            <w:tcW w:w="4153" w:type="dxa"/>
+            <w:tcBorders>
+              <w:top w:val="single" w:sz="12" w:space="0" w:color="auto"/>
+            </w:tcBorders>
+            <w:shd w:val="clear" w:color="auto" w:fill="auto"/>
+          </w:tcPr>
+          <w:p>
+            <w:r>
+              <w:t>Ausarbeitung des Use-Cases „Bearbeitung eines Übungsszenarios“.</w:t>
+            </w:r>
+          </w:p>
+        </w:tc>
+        <w:tc>
+          <w:tcPr>
+            <w:tcW w:w="4531" w:type="dxa"/>
+            <w:tcBorders>
+              <w:top w:val="single" w:sz="12" w:space="0" w:color="auto"/>
+            </w:tcBorders>
+            <w:shd w:val="clear" w:color="auto" w:fill="auto"/>
+          </w:tcPr>
+          <w:p>
+            <w:r>
+              <w:t>Use-Case „Bearbeitung eines Übungsszenarios“ ausformuliert.</w:t>
+            </w:r>
+          </w:p>
         </w:tc>
       </w:tr>
       <w:tr>
         <w:tc>
           <w:tcPr>
-            <w:tcW w:w="1384" w:type="dxa"/>
-            <w:shd w:val="clear" w:color="auto" w:fill="auto"/>
-          </w:tcPr>
-          <w:p/>
-        </w:tc>
-        <w:tc>
-          <w:tcPr>
-            <w:tcW w:w="4757" w:type="dxa"/>
-            <w:shd w:val="clear" w:color="auto" w:fill="auto"/>
-          </w:tcPr>
-          <w:p/>
-        </w:tc>
-        <w:tc>
-          <w:tcPr>
-            <w:tcW w:w="3071" w:type="dxa"/>
+            <w:tcW w:w="1806" w:type="dxa"/>
+            <w:shd w:val="clear" w:color="auto" w:fill="auto"/>
+          </w:tcPr>
+          <w:p/>
+        </w:tc>
+        <w:tc>
+          <w:tcPr>
+            <w:tcW w:w="4153" w:type="dxa"/>
+            <w:shd w:val="clear" w:color="auto" w:fill="auto"/>
+          </w:tcPr>
+          <w:p/>
+        </w:tc>
+        <w:tc>
+          <w:tcPr>
+            <w:tcW w:w="4531" w:type="dxa"/>
             <w:shd w:val="clear" w:color="auto" w:fill="auto"/>
           </w:tcPr>
           <w:p/>
@@ -1272,21 +2078,21 @@
       <w:tr>
         <w:tc>
           <w:tcPr>
-            <w:tcW w:w="1384" w:type="dxa"/>
-            <w:shd w:val="clear" w:color="auto" w:fill="auto"/>
-          </w:tcPr>
-          <w:p/>
-        </w:tc>
-        <w:tc>
-          <w:tcPr>
-            <w:tcW w:w="4757" w:type="dxa"/>
-            <w:shd w:val="clear" w:color="auto" w:fill="auto"/>
-          </w:tcPr>
-          <w:p/>
-        </w:tc>
-        <w:tc>
-          <w:tcPr>
-            <w:tcW w:w="3071" w:type="dxa"/>
+            <w:tcW w:w="1806" w:type="dxa"/>
+            <w:shd w:val="clear" w:color="auto" w:fill="auto"/>
+          </w:tcPr>
+          <w:p/>
+        </w:tc>
+        <w:tc>
+          <w:tcPr>
+            <w:tcW w:w="4153" w:type="dxa"/>
+            <w:shd w:val="clear" w:color="auto" w:fill="auto"/>
+          </w:tcPr>
+          <w:p/>
+        </w:tc>
+        <w:tc>
+          <w:tcPr>
+            <w:tcW w:w="4531" w:type="dxa"/>
             <w:shd w:val="clear" w:color="auto" w:fill="auto"/>
           </w:tcPr>
           <w:p/>
@@ -1295,21 +2101,37 @@
       <w:tr>
         <w:tc>
           <w:tcPr>
-            <w:tcW w:w="1384" w:type="dxa"/>
-            <w:shd w:val="clear" w:color="auto" w:fill="auto"/>
-          </w:tcPr>
-          <w:p/>
-        </w:tc>
-        <w:tc>
-          <w:tcPr>
-            <w:tcW w:w="4757" w:type="dxa"/>
-            <w:shd w:val="clear" w:color="auto" w:fill="auto"/>
-          </w:tcPr>
-          <w:p/>
-        </w:tc>
-        <w:tc>
-          <w:tcPr>
-            <w:tcW w:w="3071" w:type="dxa"/>
+            <w:tcW w:w="1806" w:type="dxa"/>
+            <w:tcBorders>
+              <w:bottom w:val="single" w:sz="12" w:space="0" w:color="auto"/>
+            </w:tcBorders>
+            <w:shd w:val="clear" w:color="auto" w:fill="auto"/>
+          </w:tcPr>
+          <w:p>
+            <w:r>
+              <w:t xml:space="preserve">TOP </w:t>
+            </w:r>
+            <w:r>
+              <w:t>8</w:t>
+            </w:r>
+          </w:p>
+        </w:tc>
+        <w:tc>
+          <w:tcPr>
+            <w:tcW w:w="4153" w:type="dxa"/>
+            <w:tcBorders>
+              <w:bottom w:val="single" w:sz="12" w:space="0" w:color="auto"/>
+            </w:tcBorders>
+            <w:shd w:val="clear" w:color="auto" w:fill="auto"/>
+          </w:tcPr>
+          <w:p/>
+        </w:tc>
+        <w:tc>
+          <w:tcPr>
+            <w:tcW w:w="4531" w:type="dxa"/>
+            <w:tcBorders>
+              <w:bottom w:val="single" w:sz="12" w:space="0" w:color="auto"/>
+            </w:tcBorders>
             <w:shd w:val="clear" w:color="auto" w:fill="auto"/>
           </w:tcPr>
           <w:p/>
@@ -1318,67 +2140,107 @@
       <w:tr>
         <w:tc>
           <w:tcPr>
-            <w:tcW w:w="1384" w:type="dxa"/>
-            <w:shd w:val="clear" w:color="auto" w:fill="auto"/>
-          </w:tcPr>
-          <w:p/>
-        </w:tc>
-        <w:tc>
-          <w:tcPr>
-            <w:tcW w:w="4757" w:type="dxa"/>
-            <w:shd w:val="clear" w:color="auto" w:fill="auto"/>
-          </w:tcPr>
-          <w:p/>
-        </w:tc>
-        <w:tc>
-          <w:tcPr>
-            <w:tcW w:w="3071" w:type="dxa"/>
-            <w:shd w:val="clear" w:color="auto" w:fill="auto"/>
-          </w:tcPr>
-          <w:p/>
+            <w:tcW w:w="1806" w:type="dxa"/>
+            <w:tcBorders>
+              <w:top w:val="single" w:sz="12" w:space="0" w:color="auto"/>
+            </w:tcBorders>
+            <w:shd w:val="clear" w:color="auto" w:fill="auto"/>
+          </w:tcPr>
+          <w:p>
+            <w:r>
+              <w:t>Leopold Bialek</w:t>
+            </w:r>
+          </w:p>
+        </w:tc>
+        <w:tc>
+          <w:tcPr>
+            <w:tcW w:w="4153" w:type="dxa"/>
+            <w:tcBorders>
+              <w:top w:val="single" w:sz="12" w:space="0" w:color="auto"/>
+            </w:tcBorders>
+            <w:shd w:val="clear" w:color="auto" w:fill="auto"/>
+          </w:tcPr>
+          <w:p>
+            <w:r>
+              <w:t>Vorschlag: Abklärung des weiteren Vorgehens bis zum nächsten Team-Meeting am kommenden Montag, den 03.04.2023.</w:t>
+            </w:r>
+          </w:p>
+        </w:tc>
+        <w:tc>
+          <w:tcPr>
+            <w:tcW w:w="4531" w:type="dxa"/>
+            <w:tcBorders>
+              <w:top w:val="single" w:sz="12" w:space="0" w:color="auto"/>
+            </w:tcBorders>
+            <w:shd w:val="clear" w:color="auto" w:fill="auto"/>
+          </w:tcPr>
+          <w:p>
+            <w:r>
+              <w:t>Vorschlag vom Team angenommen.</w:t>
+            </w:r>
+          </w:p>
         </w:tc>
       </w:tr>
       <w:tr>
         <w:tc>
           <w:tcPr>
-            <w:tcW w:w="1384" w:type="dxa"/>
-            <w:shd w:val="clear" w:color="auto" w:fill="auto"/>
-          </w:tcPr>
-          <w:p/>
-        </w:tc>
-        <w:tc>
-          <w:tcPr>
-            <w:tcW w:w="4757" w:type="dxa"/>
-            <w:shd w:val="clear" w:color="auto" w:fill="auto"/>
-          </w:tcPr>
-          <w:p/>
-        </w:tc>
-        <w:tc>
-          <w:tcPr>
-            <w:tcW w:w="3071" w:type="dxa"/>
-            <w:shd w:val="clear" w:color="auto" w:fill="auto"/>
-          </w:tcPr>
-          <w:p/>
+            <w:tcW w:w="1806" w:type="dxa"/>
+            <w:shd w:val="clear" w:color="auto" w:fill="auto"/>
+          </w:tcPr>
+          <w:p>
+            <w:r>
+              <w:t xml:space="preserve">Simon </w:t>
+            </w:r>
+            <w:proofErr w:type="spellStart"/>
+            <w:r>
+              <w:t>Schißlbauer</w:t>
+            </w:r>
+            <w:proofErr w:type="spellEnd"/>
+          </w:p>
+        </w:tc>
+        <w:tc>
+          <w:tcPr>
+            <w:tcW w:w="4153" w:type="dxa"/>
+            <w:shd w:val="clear" w:color="auto" w:fill="auto"/>
+          </w:tcPr>
+          <w:p/>
+          <w:p>
+            <w:r>
+              <w:t>Vorschlag: Das komplette Team arbeitet bis kommenden Montag, den 03.04.2023, an der Beschreibung der Use-Cases.</w:t>
+            </w:r>
+          </w:p>
+        </w:tc>
+        <w:tc>
+          <w:tcPr>
+            <w:tcW w:w="4531" w:type="dxa"/>
+            <w:shd w:val="clear" w:color="auto" w:fill="auto"/>
+          </w:tcPr>
+          <w:p/>
+          <w:p>
+            <w:r>
+              <w:t>Vorschlag vom Team angenommen.</w:t>
+            </w:r>
+          </w:p>
         </w:tc>
       </w:tr>
       <w:tr>
         <w:tc>
           <w:tcPr>
-            <w:tcW w:w="1384" w:type="dxa"/>
-            <w:shd w:val="clear" w:color="auto" w:fill="auto"/>
-          </w:tcPr>
-          <w:p/>
-        </w:tc>
-        <w:tc>
-          <w:tcPr>
-            <w:tcW w:w="4757" w:type="dxa"/>
-            <w:shd w:val="clear" w:color="auto" w:fill="auto"/>
-          </w:tcPr>
-          <w:p/>
-        </w:tc>
-        <w:tc>
-          <w:tcPr>
-            <w:tcW w:w="3071" w:type="dxa"/>
+            <w:tcW w:w="1806" w:type="dxa"/>
+            <w:shd w:val="clear" w:color="auto" w:fill="auto"/>
+          </w:tcPr>
+          <w:p/>
+        </w:tc>
+        <w:tc>
+          <w:tcPr>
+            <w:tcW w:w="4153" w:type="dxa"/>
+            <w:shd w:val="clear" w:color="auto" w:fill="auto"/>
+          </w:tcPr>
+          <w:p/>
+        </w:tc>
+        <w:tc>
+          <w:tcPr>
+            <w:tcW w:w="4531" w:type="dxa"/>
             <w:shd w:val="clear" w:color="auto" w:fill="auto"/>
           </w:tcPr>
           <w:p/>
@@ -1387,21 +2249,21 @@
       <w:tr>
         <w:tc>
           <w:tcPr>
-            <w:tcW w:w="1384" w:type="dxa"/>
-            <w:shd w:val="clear" w:color="auto" w:fill="auto"/>
-          </w:tcPr>
-          <w:p/>
-        </w:tc>
-        <w:tc>
-          <w:tcPr>
-            <w:tcW w:w="4757" w:type="dxa"/>
-            <w:shd w:val="clear" w:color="auto" w:fill="auto"/>
-          </w:tcPr>
-          <w:p/>
-        </w:tc>
-        <w:tc>
-          <w:tcPr>
-            <w:tcW w:w="3071" w:type="dxa"/>
+            <w:tcW w:w="1806" w:type="dxa"/>
+            <w:shd w:val="clear" w:color="auto" w:fill="auto"/>
+          </w:tcPr>
+          <w:p/>
+        </w:tc>
+        <w:tc>
+          <w:tcPr>
+            <w:tcW w:w="4153" w:type="dxa"/>
+            <w:shd w:val="clear" w:color="auto" w:fill="auto"/>
+          </w:tcPr>
+          <w:p/>
+        </w:tc>
+        <w:tc>
+          <w:tcPr>
+            <w:tcW w:w="4531" w:type="dxa"/>
             <w:shd w:val="clear" w:color="auto" w:fill="auto"/>
           </w:tcPr>
           <w:p/>
@@ -1410,21 +2272,21 @@
       <w:tr>
         <w:tc>
           <w:tcPr>
-            <w:tcW w:w="1384" w:type="dxa"/>
-            <w:shd w:val="clear" w:color="auto" w:fill="auto"/>
-          </w:tcPr>
-          <w:p/>
-        </w:tc>
-        <w:tc>
-          <w:tcPr>
-            <w:tcW w:w="4757" w:type="dxa"/>
-            <w:shd w:val="clear" w:color="auto" w:fill="auto"/>
-          </w:tcPr>
-          <w:p/>
-        </w:tc>
-        <w:tc>
-          <w:tcPr>
-            <w:tcW w:w="3071" w:type="dxa"/>
+            <w:tcW w:w="1806" w:type="dxa"/>
+            <w:shd w:val="clear" w:color="auto" w:fill="auto"/>
+          </w:tcPr>
+          <w:p/>
+        </w:tc>
+        <w:tc>
+          <w:tcPr>
+            <w:tcW w:w="4153" w:type="dxa"/>
+            <w:shd w:val="clear" w:color="auto" w:fill="auto"/>
+          </w:tcPr>
+          <w:p/>
+        </w:tc>
+        <w:tc>
+          <w:tcPr>
+            <w:tcW w:w="4531" w:type="dxa"/>
             <w:shd w:val="clear" w:color="auto" w:fill="auto"/>
           </w:tcPr>
           <w:p/>
@@ -1433,21 +2295,21 @@
       <w:tr>
         <w:tc>
           <w:tcPr>
-            <w:tcW w:w="1384" w:type="dxa"/>
-            <w:shd w:val="clear" w:color="auto" w:fill="auto"/>
-          </w:tcPr>
-          <w:p/>
-        </w:tc>
-        <w:tc>
-          <w:tcPr>
-            <w:tcW w:w="4757" w:type="dxa"/>
-            <w:shd w:val="clear" w:color="auto" w:fill="auto"/>
-          </w:tcPr>
-          <w:p/>
-        </w:tc>
-        <w:tc>
-          <w:tcPr>
-            <w:tcW w:w="3071" w:type="dxa"/>
+            <w:tcW w:w="1806" w:type="dxa"/>
+            <w:shd w:val="clear" w:color="auto" w:fill="auto"/>
+          </w:tcPr>
+          <w:p/>
+        </w:tc>
+        <w:tc>
+          <w:tcPr>
+            <w:tcW w:w="4153" w:type="dxa"/>
+            <w:shd w:val="clear" w:color="auto" w:fill="auto"/>
+          </w:tcPr>
+          <w:p/>
+        </w:tc>
+        <w:tc>
+          <w:tcPr>
+            <w:tcW w:w="4531" w:type="dxa"/>
             <w:shd w:val="clear" w:color="auto" w:fill="auto"/>
           </w:tcPr>
           <w:p/>
@@ -1456,21 +2318,21 @@
       <w:tr>
         <w:tc>
           <w:tcPr>
-            <w:tcW w:w="1384" w:type="dxa"/>
-            <w:shd w:val="clear" w:color="auto" w:fill="auto"/>
-          </w:tcPr>
-          <w:p/>
-        </w:tc>
-        <w:tc>
-          <w:tcPr>
-            <w:tcW w:w="4757" w:type="dxa"/>
-            <w:shd w:val="clear" w:color="auto" w:fill="auto"/>
-          </w:tcPr>
-          <w:p/>
-        </w:tc>
-        <w:tc>
-          <w:tcPr>
-            <w:tcW w:w="3071" w:type="dxa"/>
+            <w:tcW w:w="1806" w:type="dxa"/>
+            <w:shd w:val="clear" w:color="auto" w:fill="auto"/>
+          </w:tcPr>
+          <w:p/>
+        </w:tc>
+        <w:tc>
+          <w:tcPr>
+            <w:tcW w:w="4153" w:type="dxa"/>
+            <w:shd w:val="clear" w:color="auto" w:fill="auto"/>
+          </w:tcPr>
+          <w:p/>
+        </w:tc>
+        <w:tc>
+          <w:tcPr>
+            <w:tcW w:w="4531" w:type="dxa"/>
             <w:shd w:val="clear" w:color="auto" w:fill="auto"/>
           </w:tcPr>
           <w:p/>
@@ -1479,21 +2341,21 @@
       <w:tr>
         <w:tc>
           <w:tcPr>
-            <w:tcW w:w="1384" w:type="dxa"/>
-            <w:shd w:val="clear" w:color="auto" w:fill="auto"/>
-          </w:tcPr>
-          <w:p/>
-        </w:tc>
-        <w:tc>
-          <w:tcPr>
-            <w:tcW w:w="4757" w:type="dxa"/>
-            <w:shd w:val="clear" w:color="auto" w:fill="auto"/>
-          </w:tcPr>
-          <w:p/>
-        </w:tc>
-        <w:tc>
-          <w:tcPr>
-            <w:tcW w:w="3071" w:type="dxa"/>
+            <w:tcW w:w="1806" w:type="dxa"/>
+            <w:shd w:val="clear" w:color="auto" w:fill="auto"/>
+          </w:tcPr>
+          <w:p/>
+        </w:tc>
+        <w:tc>
+          <w:tcPr>
+            <w:tcW w:w="4153" w:type="dxa"/>
+            <w:shd w:val="clear" w:color="auto" w:fill="auto"/>
+          </w:tcPr>
+          <w:p/>
+        </w:tc>
+        <w:tc>
+          <w:tcPr>
+            <w:tcW w:w="4531" w:type="dxa"/>
             <w:shd w:val="clear" w:color="auto" w:fill="auto"/>
           </w:tcPr>
           <w:p/>
@@ -1502,21 +2364,21 @@
       <w:tr>
         <w:tc>
           <w:tcPr>
-            <w:tcW w:w="1384" w:type="dxa"/>
-            <w:shd w:val="clear" w:color="auto" w:fill="auto"/>
-          </w:tcPr>
-          <w:p/>
-        </w:tc>
-        <w:tc>
-          <w:tcPr>
-            <w:tcW w:w="4757" w:type="dxa"/>
-            <w:shd w:val="clear" w:color="auto" w:fill="auto"/>
-          </w:tcPr>
-          <w:p/>
-        </w:tc>
-        <w:tc>
-          <w:tcPr>
-            <w:tcW w:w="3071" w:type="dxa"/>
+            <w:tcW w:w="1806" w:type="dxa"/>
+            <w:shd w:val="clear" w:color="auto" w:fill="auto"/>
+          </w:tcPr>
+          <w:p/>
+        </w:tc>
+        <w:tc>
+          <w:tcPr>
+            <w:tcW w:w="4153" w:type="dxa"/>
+            <w:shd w:val="clear" w:color="auto" w:fill="auto"/>
+          </w:tcPr>
+          <w:p/>
+        </w:tc>
+        <w:tc>
+          <w:tcPr>
+            <w:tcW w:w="4531" w:type="dxa"/>
             <w:shd w:val="clear" w:color="auto" w:fill="auto"/>
           </w:tcPr>
           <w:p/>
@@ -1525,21 +2387,21 @@
       <w:tr>
         <w:tc>
           <w:tcPr>
-            <w:tcW w:w="1384" w:type="dxa"/>
-            <w:shd w:val="clear" w:color="auto" w:fill="auto"/>
-          </w:tcPr>
-          <w:p/>
-        </w:tc>
-        <w:tc>
-          <w:tcPr>
-            <w:tcW w:w="4757" w:type="dxa"/>
-            <w:shd w:val="clear" w:color="auto" w:fill="auto"/>
-          </w:tcPr>
-          <w:p/>
-        </w:tc>
-        <w:tc>
-          <w:tcPr>
-            <w:tcW w:w="3071" w:type="dxa"/>
+            <w:tcW w:w="1806" w:type="dxa"/>
+            <w:shd w:val="clear" w:color="auto" w:fill="auto"/>
+          </w:tcPr>
+          <w:p/>
+        </w:tc>
+        <w:tc>
+          <w:tcPr>
+            <w:tcW w:w="4153" w:type="dxa"/>
+            <w:shd w:val="clear" w:color="auto" w:fill="auto"/>
+          </w:tcPr>
+          <w:p/>
+        </w:tc>
+        <w:tc>
+          <w:tcPr>
+            <w:tcW w:w="4531" w:type="dxa"/>
             <w:shd w:val="clear" w:color="auto" w:fill="auto"/>
           </w:tcPr>
           <w:p/>
@@ -1548,21 +2410,21 @@
       <w:tr>
         <w:tc>
           <w:tcPr>
-            <w:tcW w:w="1384" w:type="dxa"/>
-            <w:shd w:val="clear" w:color="auto" w:fill="auto"/>
-          </w:tcPr>
-          <w:p/>
-        </w:tc>
-        <w:tc>
-          <w:tcPr>
-            <w:tcW w:w="4757" w:type="dxa"/>
-            <w:shd w:val="clear" w:color="auto" w:fill="auto"/>
-          </w:tcPr>
-          <w:p/>
-        </w:tc>
-        <w:tc>
-          <w:tcPr>
-            <w:tcW w:w="3071" w:type="dxa"/>
+            <w:tcW w:w="1806" w:type="dxa"/>
+            <w:shd w:val="clear" w:color="auto" w:fill="auto"/>
+          </w:tcPr>
+          <w:p/>
+        </w:tc>
+        <w:tc>
+          <w:tcPr>
+            <w:tcW w:w="4153" w:type="dxa"/>
+            <w:shd w:val="clear" w:color="auto" w:fill="auto"/>
+          </w:tcPr>
+          <w:p/>
+        </w:tc>
+        <w:tc>
+          <w:tcPr>
+            <w:tcW w:w="4531" w:type="dxa"/>
             <w:shd w:val="clear" w:color="auto" w:fill="auto"/>
           </w:tcPr>
           <w:p/>
@@ -1571,21 +2433,21 @@
       <w:tr>
         <w:tc>
           <w:tcPr>
-            <w:tcW w:w="1384" w:type="dxa"/>
-            <w:shd w:val="clear" w:color="auto" w:fill="auto"/>
-          </w:tcPr>
-          <w:p/>
-        </w:tc>
-        <w:tc>
-          <w:tcPr>
-            <w:tcW w:w="4757" w:type="dxa"/>
-            <w:shd w:val="clear" w:color="auto" w:fill="auto"/>
-          </w:tcPr>
-          <w:p/>
-        </w:tc>
-        <w:tc>
-          <w:tcPr>
-            <w:tcW w:w="3071" w:type="dxa"/>
+            <w:tcW w:w="1806" w:type="dxa"/>
+            <w:shd w:val="clear" w:color="auto" w:fill="auto"/>
+          </w:tcPr>
+          <w:p/>
+        </w:tc>
+        <w:tc>
+          <w:tcPr>
+            <w:tcW w:w="4153" w:type="dxa"/>
+            <w:shd w:val="clear" w:color="auto" w:fill="auto"/>
+          </w:tcPr>
+          <w:p/>
+        </w:tc>
+        <w:tc>
+          <w:tcPr>
+            <w:tcW w:w="4531" w:type="dxa"/>
             <w:shd w:val="clear" w:color="auto" w:fill="auto"/>
           </w:tcPr>
           <w:p/>
@@ -1594,21 +2456,21 @@
       <w:tr>
         <w:tc>
           <w:tcPr>
-            <w:tcW w:w="1384" w:type="dxa"/>
-            <w:shd w:val="clear" w:color="auto" w:fill="auto"/>
-          </w:tcPr>
-          <w:p/>
-        </w:tc>
-        <w:tc>
-          <w:tcPr>
-            <w:tcW w:w="4757" w:type="dxa"/>
-            <w:shd w:val="clear" w:color="auto" w:fill="auto"/>
-          </w:tcPr>
-          <w:p/>
-        </w:tc>
-        <w:tc>
-          <w:tcPr>
-            <w:tcW w:w="3071" w:type="dxa"/>
+            <w:tcW w:w="1806" w:type="dxa"/>
+            <w:shd w:val="clear" w:color="auto" w:fill="auto"/>
+          </w:tcPr>
+          <w:p/>
+        </w:tc>
+        <w:tc>
+          <w:tcPr>
+            <w:tcW w:w="4153" w:type="dxa"/>
+            <w:shd w:val="clear" w:color="auto" w:fill="auto"/>
+          </w:tcPr>
+          <w:p/>
+        </w:tc>
+        <w:tc>
+          <w:tcPr>
+            <w:tcW w:w="4531" w:type="dxa"/>
             <w:shd w:val="clear" w:color="auto" w:fill="auto"/>
           </w:tcPr>
           <w:p/>
@@ -1616,12 +2478,9 @@
       </w:tr>
     </w:tbl>
     <w:p/>
-    <w:p/>
-    <w:p/>
-    <w:p/>
     <w:sectPr>
-      <w:headerReference w:type="default" r:id="rId9"/>
-      <w:footerReference w:type="default" r:id="rId10"/>
+      <w:headerReference w:type="default" r:id="rId7"/>
+      <w:footerReference w:type="default" r:id="rId8"/>
       <w:pgSz w:w="11906" w:h="16838"/>
       <w:pgMar w:top="1417" w:right="1417" w:bottom="1134" w:left="1417" w:header="708" w:footer="708" w:gutter="0"/>
       <w:cols w:space="708"/>
@@ -1632,7 +2491,7 @@
 </file>
 
 <file path=word/endnotes.xml><?xml version="1.0" encoding="utf-8"?>
-<w:endnotes xmlns:wpc="http://schemas.microsoft.com/office/word/2010/wordprocessingCanvas" xmlns:cx="http://schemas.microsoft.com/office/drawing/2014/chartex" xmlns:cx1="http://schemas.microsoft.com/office/drawing/2015/9/8/chartex" xmlns:mc="http://schemas.openxmlformats.org/markup-compatibility/2006" xmlns:o="urn:schemas-microsoft-com:office:office" xmlns:r="http://schemas.openxmlformats.org/officeDocument/2006/relationships" xmlns:m="http://schemas.openxmlformats.org/officeDocument/2006/math" xmlns:v="urn:schemas-microsoft-com:vml" xmlns:wp14="http://schemas.microsoft.com/office/word/2010/wordprocessingDrawing" xmlns:wp="http://schemas.openxmlformats.org/drawingml/2006/wordprocessingDrawing" xmlns:w10="urn:schemas-microsoft-com:office:word" xmlns:w="http://schemas.openxmlformats.org/wordprocessingml/2006/main" xmlns:w14="http://schemas.microsoft.com/office/word/2010/wordml" xmlns:w15="http://schemas.microsoft.com/office/word/2012/wordml" xmlns:w16se="http://schemas.microsoft.com/office/word/2015/wordml/symex" xmlns:wpg="http://schemas.microsoft.com/office/word/2010/wordprocessingGroup" xmlns:wpi="http://schemas.microsoft.com/office/word/2010/wordprocessingInk" xmlns:wne="http://schemas.microsoft.com/office/word/2006/wordml" xmlns:wps="http://schemas.microsoft.com/office/word/2010/wordprocessingShape" mc:Ignorable="w14 w15 w16se wp14">
+<w:endnotes xmlns:wpc="http://schemas.microsoft.com/office/word/2010/wordprocessingCanvas" xmlns:cx="http://schemas.microsoft.com/office/drawing/2014/chartex" xmlns:cx1="http://schemas.microsoft.com/office/drawing/2015/9/8/chartex" xmlns:cx2="http://schemas.microsoft.com/office/drawing/2015/10/21/chartex" xmlns:cx3="http://schemas.microsoft.com/office/drawing/2016/5/9/chartex" xmlns:cx4="http://schemas.microsoft.com/office/drawing/2016/5/10/chartex" xmlns:cx5="http://schemas.microsoft.com/office/drawing/2016/5/11/chartex" xmlns:cx6="http://schemas.microsoft.com/office/drawing/2016/5/12/chartex" xmlns:cx7="http://schemas.microsoft.com/office/drawing/2016/5/13/chartex" xmlns:cx8="http://schemas.microsoft.com/office/drawing/2016/5/14/chartex" xmlns:mc="http://schemas.openxmlformats.org/markup-compatibility/2006" xmlns:aink="http://schemas.microsoft.com/office/drawing/2016/ink" xmlns:am3d="http://schemas.microsoft.com/office/drawing/2017/model3d" xmlns:o="urn:schemas-microsoft-com:office:office" xmlns:oel="http://schemas.microsoft.com/office/2019/extlst" xmlns:r="http://schemas.openxmlformats.org/officeDocument/2006/relationships" xmlns:m="http://schemas.openxmlformats.org/officeDocument/2006/math" xmlns:v="urn:schemas-microsoft-com:vml" xmlns:wp14="http://schemas.microsoft.com/office/word/2010/wordprocessingDrawing" xmlns:wp="http://schemas.openxmlformats.org/drawingml/2006/wordprocessingDrawing" xmlns:w10="urn:schemas-microsoft-com:office:word" xmlns:w="http://schemas.openxmlformats.org/wordprocessingml/2006/main" xmlns:w14="http://schemas.microsoft.com/office/word/2010/wordml" xmlns:w15="http://schemas.microsoft.com/office/word/2012/wordml" xmlns:w16cex="http://schemas.microsoft.com/office/word/2018/wordml/cex" xmlns:w16cid="http://schemas.microsoft.com/office/word/2016/wordml/cid" xmlns:w16="http://schemas.microsoft.com/office/word/2018/wordml" xmlns:w16sdtdh="http://schemas.microsoft.com/office/word/2020/wordml/sdtdatahash" xmlns:w16se="http://schemas.microsoft.com/office/word/2015/wordml/symex" xmlns:wpg="http://schemas.microsoft.com/office/word/2010/wordprocessingGroup" xmlns:wpi="http://schemas.microsoft.com/office/word/2010/wordprocessingInk" xmlns:wne="http://schemas.microsoft.com/office/word/2006/wordml" xmlns:wps="http://schemas.microsoft.com/office/word/2010/wordprocessingShape" mc:Ignorable="w14 w15 w16se w16cid w16 w16cex w16sdtdh wp14">
   <w:endnote w:type="separator" w:id="-1">
     <w:p>
       <w:r>
@@ -1651,7 +2510,7 @@
 </file>
 
 <file path=word/footer1.xml><?xml version="1.0" encoding="utf-8"?>
-<w:ftr xmlns:wpc="http://schemas.microsoft.com/office/word/2010/wordprocessingCanvas" xmlns:cx="http://schemas.microsoft.com/office/drawing/2014/chartex" xmlns:cx1="http://schemas.microsoft.com/office/drawing/2015/9/8/chartex" xmlns:mc="http://schemas.openxmlformats.org/markup-compatibility/2006" xmlns:o="urn:schemas-microsoft-com:office:office" xmlns:r="http://schemas.openxmlformats.org/officeDocument/2006/relationships" xmlns:m="http://schemas.openxmlformats.org/officeDocument/2006/math" xmlns:v="urn:schemas-microsoft-com:vml" xmlns:wp14="http://schemas.microsoft.com/office/word/2010/wordprocessingDrawing" xmlns:wp="http://schemas.openxmlformats.org/drawingml/2006/wordprocessingDrawing" xmlns:w10="urn:schemas-microsoft-com:office:word" xmlns:w="http://schemas.openxmlformats.org/wordprocessingml/2006/main" xmlns:w14="http://schemas.microsoft.com/office/word/2010/wordml" xmlns:w15="http://schemas.microsoft.com/office/word/2012/wordml" xmlns:w16se="http://schemas.microsoft.com/office/word/2015/wordml/symex" xmlns:wpg="http://schemas.microsoft.com/office/word/2010/wordprocessingGroup" xmlns:wpi="http://schemas.microsoft.com/office/word/2010/wordprocessingInk" xmlns:wne="http://schemas.microsoft.com/office/word/2006/wordml" xmlns:wps="http://schemas.microsoft.com/office/word/2010/wordprocessingShape" mc:Ignorable="w14 w15 w16se wp14">
+<w:ftr xmlns:wpc="http://schemas.microsoft.com/office/word/2010/wordprocessingCanvas" xmlns:cx="http://schemas.microsoft.com/office/drawing/2014/chartex" xmlns:cx1="http://schemas.microsoft.com/office/drawing/2015/9/8/chartex" xmlns:cx2="http://schemas.microsoft.com/office/drawing/2015/10/21/chartex" xmlns:cx3="http://schemas.microsoft.com/office/drawing/2016/5/9/chartex" xmlns:cx4="http://schemas.microsoft.com/office/drawing/2016/5/10/chartex" xmlns:cx5="http://schemas.microsoft.com/office/drawing/2016/5/11/chartex" xmlns:cx6="http://schemas.microsoft.com/office/drawing/2016/5/12/chartex" xmlns:cx7="http://schemas.microsoft.com/office/drawing/2016/5/13/chartex" xmlns:cx8="http://schemas.microsoft.com/office/drawing/2016/5/14/chartex" xmlns:mc="http://schemas.openxmlformats.org/markup-compatibility/2006" xmlns:aink="http://schemas.microsoft.com/office/drawing/2016/ink" xmlns:am3d="http://schemas.microsoft.com/office/drawing/2017/model3d" xmlns:o="urn:schemas-microsoft-com:office:office" xmlns:oel="http://schemas.microsoft.com/office/2019/extlst" xmlns:r="http://schemas.openxmlformats.org/officeDocument/2006/relationships" xmlns:m="http://schemas.openxmlformats.org/officeDocument/2006/math" xmlns:v="urn:schemas-microsoft-com:vml" xmlns:wp14="http://schemas.microsoft.com/office/word/2010/wordprocessingDrawing" xmlns:wp="http://schemas.openxmlformats.org/drawingml/2006/wordprocessingDrawing" xmlns:w10="urn:schemas-microsoft-com:office:word" xmlns:w="http://schemas.openxmlformats.org/wordprocessingml/2006/main" xmlns:w14="http://schemas.microsoft.com/office/word/2010/wordml" xmlns:w15="http://schemas.microsoft.com/office/word/2012/wordml" xmlns:w16cex="http://schemas.microsoft.com/office/word/2018/wordml/cex" xmlns:w16cid="http://schemas.microsoft.com/office/word/2016/wordml/cid" xmlns:w16="http://schemas.microsoft.com/office/word/2018/wordml" xmlns:w16sdtdh="http://schemas.microsoft.com/office/word/2020/wordml/sdtdatahash" xmlns:w16se="http://schemas.microsoft.com/office/word/2015/wordml/symex" xmlns:wpg="http://schemas.microsoft.com/office/word/2010/wordprocessingGroup" xmlns:wpi="http://schemas.microsoft.com/office/word/2010/wordprocessingInk" xmlns:wne="http://schemas.microsoft.com/office/word/2006/wordml" xmlns:wps="http://schemas.microsoft.com/office/word/2010/wordprocessingShape" mc:Ignorable="w14 w15 w16se w16cid w16 w16cex w16sdtdh wp14">
   <w:p>
     <w:pPr>
       <w:pStyle w:val="Fuzeile"/>
@@ -1667,7 +2526,7 @@
       <mc:AlternateContent>
         <mc:Choice Requires="wps">
           <w:drawing>
-            <wp:anchor distT="0" distB="0" distL="114300" distR="114300" simplePos="0" relativeHeight="251658240" behindDoc="0" locked="0" layoutInCell="0" allowOverlap="1">
+            <wp:anchor distT="0" distB="0" distL="114300" distR="114300" simplePos="0" relativeHeight="251658240" behindDoc="0" locked="0" layoutInCell="0" allowOverlap="1" wp14:anchorId="4B902AF5" wp14:editId="74CCE220">
               <wp:simplePos x="0" y="0"/>
               <wp:positionH relativeFrom="column">
                 <wp:posOffset>0</wp:posOffset>
@@ -1756,7 +2615,7 @@
         <w:noProof/>
         <w:sz w:val="20"/>
       </w:rPr>
-      <w:t>Besprechungsprotokoll_2021_mm_tt_Vorlage.docx</w:t>
+      <w:t>Besprechungsprotokoll_2023_03_30</w:t>
     </w:r>
     <w:r>
       <w:rPr>
@@ -1880,7 +2739,7 @@
         <w:noProof/>
         <w:sz w:val="20"/>
       </w:rPr>
-      <w:t>13.03.2014 13:12:00</w:t>
+      <w:t>01.04.2023 19:03:00</w:t>
     </w:r>
     <w:r>
       <w:rPr>
@@ -1925,7 +2784,7 @@
 </file>
 
 <file path=word/footnotes.xml><?xml version="1.0" encoding="utf-8"?>
-<w:footnotes xmlns:wpc="http://schemas.microsoft.com/office/word/2010/wordprocessingCanvas" xmlns:cx="http://schemas.microsoft.com/office/drawing/2014/chartex" xmlns:cx1="http://schemas.microsoft.com/office/drawing/2015/9/8/chartex" xmlns:mc="http://schemas.openxmlformats.org/markup-compatibility/2006" xmlns:o="urn:schemas-microsoft-com:office:office" xmlns:r="http://schemas.openxmlformats.org/officeDocument/2006/relationships" xmlns:m="http://schemas.openxmlformats.org/officeDocument/2006/math" xmlns:v="urn:schemas-microsoft-com:vml" xmlns:wp14="http://schemas.microsoft.com/office/word/2010/wordprocessingDrawing" xmlns:wp="http://schemas.openxmlformats.org/drawingml/2006/wordprocessingDrawing" xmlns:w10="urn:schemas-microsoft-com:office:word" xmlns:w="http://schemas.openxmlformats.org/wordprocessingml/2006/main" xmlns:w14="http://schemas.microsoft.com/office/word/2010/wordml" xmlns:w15="http://schemas.microsoft.com/office/word/2012/wordml" xmlns:w16se="http://schemas.microsoft.com/office/word/2015/wordml/symex" xmlns:wpg="http://schemas.microsoft.com/office/word/2010/wordprocessingGroup" xmlns:wpi="http://schemas.microsoft.com/office/word/2010/wordprocessingInk" xmlns:wne="http://schemas.microsoft.com/office/word/2006/wordml" xmlns:wps="http://schemas.microsoft.com/office/word/2010/wordprocessingShape" mc:Ignorable="w14 w15 w16se wp14">
+<w:footnotes xmlns:wpc="http://schemas.microsoft.com/office/word/2010/wordprocessingCanvas" xmlns:cx="http://schemas.microsoft.com/office/drawing/2014/chartex" xmlns:cx1="http://schemas.microsoft.com/office/drawing/2015/9/8/chartex" xmlns:cx2="http://schemas.microsoft.com/office/drawing/2015/10/21/chartex" xmlns:cx3="http://schemas.microsoft.com/office/drawing/2016/5/9/chartex" xmlns:cx4="http://schemas.microsoft.com/office/drawing/2016/5/10/chartex" xmlns:cx5="http://schemas.microsoft.com/office/drawing/2016/5/11/chartex" xmlns:cx6="http://schemas.microsoft.com/office/drawing/2016/5/12/chartex" xmlns:cx7="http://schemas.microsoft.com/office/drawing/2016/5/13/chartex" xmlns:cx8="http://schemas.microsoft.com/office/drawing/2016/5/14/chartex" xmlns:mc="http://schemas.openxmlformats.org/markup-compatibility/2006" xmlns:aink="http://schemas.microsoft.com/office/drawing/2016/ink" xmlns:am3d="http://schemas.microsoft.com/office/drawing/2017/model3d" xmlns:o="urn:schemas-microsoft-com:office:office" xmlns:oel="http://schemas.microsoft.com/office/2019/extlst" xmlns:r="http://schemas.openxmlformats.org/officeDocument/2006/relationships" xmlns:m="http://schemas.openxmlformats.org/officeDocument/2006/math" xmlns:v="urn:schemas-microsoft-com:vml" xmlns:wp14="http://schemas.microsoft.com/office/word/2010/wordprocessingDrawing" xmlns:wp="http://schemas.openxmlformats.org/drawingml/2006/wordprocessingDrawing" xmlns:w10="urn:schemas-microsoft-com:office:word" xmlns:w="http://schemas.openxmlformats.org/wordprocessingml/2006/main" xmlns:w14="http://schemas.microsoft.com/office/word/2010/wordml" xmlns:w15="http://schemas.microsoft.com/office/word/2012/wordml" xmlns:w16cex="http://schemas.microsoft.com/office/word/2018/wordml/cex" xmlns:w16cid="http://schemas.microsoft.com/office/word/2016/wordml/cid" xmlns:w16="http://schemas.microsoft.com/office/word/2018/wordml" xmlns:w16sdtdh="http://schemas.microsoft.com/office/word/2020/wordml/sdtdatahash" xmlns:w16se="http://schemas.microsoft.com/office/word/2015/wordml/symex" xmlns:wpg="http://schemas.microsoft.com/office/word/2010/wordprocessingGroup" xmlns:wpi="http://schemas.microsoft.com/office/word/2010/wordprocessingInk" xmlns:wne="http://schemas.microsoft.com/office/word/2006/wordml" xmlns:wps="http://schemas.microsoft.com/office/word/2010/wordprocessingShape" mc:Ignorable="w14 w15 w16se w16cid w16 w16cex w16sdtdh wp14">
   <w:footnote w:type="separator" w:id="-1">
     <w:p>
       <w:r>
@@ -1944,7 +2803,7 @@
 </file>
 
 <file path=word/header1.xml><?xml version="1.0" encoding="utf-8"?>
-<w:hdr xmlns:wpc="http://schemas.microsoft.com/office/word/2010/wordprocessingCanvas" xmlns:cx="http://schemas.microsoft.com/office/drawing/2014/chartex" xmlns:cx1="http://schemas.microsoft.com/office/drawing/2015/9/8/chartex" xmlns:mc="http://schemas.openxmlformats.org/markup-compatibility/2006" xmlns:o="urn:schemas-microsoft-com:office:office" xmlns:r="http://schemas.openxmlformats.org/officeDocument/2006/relationships" xmlns:m="http://schemas.openxmlformats.org/officeDocument/2006/math" xmlns:v="urn:schemas-microsoft-com:vml" xmlns:wp14="http://schemas.microsoft.com/office/word/2010/wordprocessingDrawing" xmlns:wp="http://schemas.openxmlformats.org/drawingml/2006/wordprocessingDrawing" xmlns:w10="urn:schemas-microsoft-com:office:word" xmlns:w="http://schemas.openxmlformats.org/wordprocessingml/2006/main" xmlns:w14="http://schemas.microsoft.com/office/word/2010/wordml" xmlns:w15="http://schemas.microsoft.com/office/word/2012/wordml" xmlns:w16se="http://schemas.microsoft.com/office/word/2015/wordml/symex" xmlns:wpg="http://schemas.microsoft.com/office/word/2010/wordprocessingGroup" xmlns:wpi="http://schemas.microsoft.com/office/word/2010/wordprocessingInk" xmlns:wne="http://schemas.microsoft.com/office/word/2006/wordml" xmlns:wps="http://schemas.microsoft.com/office/word/2010/wordprocessingShape" mc:Ignorable="w14 w15 w16se wp14">
+<w:hdr xmlns:wpc="http://schemas.microsoft.com/office/word/2010/wordprocessingCanvas" xmlns:cx="http://schemas.microsoft.com/office/drawing/2014/chartex" xmlns:cx1="http://schemas.microsoft.com/office/drawing/2015/9/8/chartex" xmlns:cx2="http://schemas.microsoft.com/office/drawing/2015/10/21/chartex" xmlns:cx3="http://schemas.microsoft.com/office/drawing/2016/5/9/chartex" xmlns:cx4="http://schemas.microsoft.com/office/drawing/2016/5/10/chartex" xmlns:cx5="http://schemas.microsoft.com/office/drawing/2016/5/11/chartex" xmlns:cx6="http://schemas.microsoft.com/office/drawing/2016/5/12/chartex" xmlns:cx7="http://schemas.microsoft.com/office/drawing/2016/5/13/chartex" xmlns:cx8="http://schemas.microsoft.com/office/drawing/2016/5/14/chartex" xmlns:mc="http://schemas.openxmlformats.org/markup-compatibility/2006" xmlns:aink="http://schemas.microsoft.com/office/drawing/2016/ink" xmlns:am3d="http://schemas.microsoft.com/office/drawing/2017/model3d" xmlns:o="urn:schemas-microsoft-com:office:office" xmlns:oel="http://schemas.microsoft.com/office/2019/extlst" xmlns:r="http://schemas.openxmlformats.org/officeDocument/2006/relationships" xmlns:m="http://schemas.openxmlformats.org/officeDocument/2006/math" xmlns:v="urn:schemas-microsoft-com:vml" xmlns:wp14="http://schemas.microsoft.com/office/word/2010/wordprocessingDrawing" xmlns:wp="http://schemas.openxmlformats.org/drawingml/2006/wordprocessingDrawing" xmlns:w10="urn:schemas-microsoft-com:office:word" xmlns:w="http://schemas.openxmlformats.org/wordprocessingml/2006/main" xmlns:w14="http://schemas.microsoft.com/office/word/2010/wordml" xmlns:w15="http://schemas.microsoft.com/office/word/2012/wordml" xmlns:w16cex="http://schemas.microsoft.com/office/word/2018/wordml/cex" xmlns:w16cid="http://schemas.microsoft.com/office/word/2016/wordml/cid" xmlns:w16="http://schemas.microsoft.com/office/word/2018/wordml" xmlns:w16sdtdh="http://schemas.microsoft.com/office/word/2020/wordml/sdtdatahash" xmlns:w16se="http://schemas.microsoft.com/office/word/2015/wordml/symex" xmlns:wpg="http://schemas.microsoft.com/office/word/2010/wordprocessingGroup" xmlns:wpi="http://schemas.microsoft.com/office/word/2010/wordprocessingInk" xmlns:wne="http://schemas.microsoft.com/office/word/2006/wordml" xmlns:wps="http://schemas.microsoft.com/office/word/2010/wordprocessingShape" mc:Ignorable="w14 w15 w16se w16cid w16 w16cex w16sdtdh wp14">
   <w:p>
     <w:pPr>
       <w:pStyle w:val="Kopfzeile"/>
@@ -1960,7 +2819,7 @@
       <mc:AlternateContent>
         <mc:Choice Requires="wps">
           <w:drawing>
-            <wp:anchor distT="0" distB="0" distL="114300" distR="114300" simplePos="0" relativeHeight="251657216" behindDoc="0" locked="0" layoutInCell="0" allowOverlap="1">
+            <wp:anchor distT="0" distB="0" distL="114300" distR="114300" simplePos="0" relativeHeight="251657216" behindDoc="0" locked="0" layoutInCell="0" allowOverlap="1" wp14:anchorId="302674BC" wp14:editId="4E591BE6">
               <wp:simplePos x="0" y="0"/>
               <wp:positionH relativeFrom="column">
                 <wp:posOffset>0</wp:posOffset>
@@ -2095,7 +2954,7 @@
 </file>
 
 <file path=word/numbering.xml><?xml version="1.0" encoding="utf-8"?>
-<w:numbering xmlns:wpc="http://schemas.microsoft.com/office/word/2010/wordprocessingCanvas" xmlns:cx="http://schemas.microsoft.com/office/drawing/2014/chartex" xmlns:cx1="http://schemas.microsoft.com/office/drawing/2015/9/8/chartex" xmlns:mc="http://schemas.openxmlformats.org/markup-compatibility/2006" xmlns:o="urn:schemas-microsoft-com:office:office" xmlns:r="http://schemas.openxmlformats.org/officeDocument/2006/relationships" xmlns:m="http://schemas.openxmlformats.org/officeDocument/2006/math" xmlns:v="urn:schemas-microsoft-com:vml" xmlns:wp14="http://schemas.microsoft.com/office/word/2010/wordprocessingDrawing" xmlns:wp="http://schemas.openxmlformats.org/drawingml/2006/wordprocessingDrawing" xmlns:w10="urn:schemas-microsoft-com:office:word" xmlns:w="http://schemas.openxmlformats.org/wordprocessingml/2006/main" xmlns:w14="http://schemas.microsoft.com/office/word/2010/wordml" xmlns:w15="http://schemas.microsoft.com/office/word/2012/wordml" xmlns:w16se="http://schemas.microsoft.com/office/word/2015/wordml/symex" xmlns:wpg="http://schemas.microsoft.com/office/word/2010/wordprocessingGroup" xmlns:wpi="http://schemas.microsoft.com/office/word/2010/wordprocessingInk" xmlns:wne="http://schemas.microsoft.com/office/word/2006/wordml" xmlns:wps="http://schemas.microsoft.com/office/word/2010/wordprocessingShape" mc:Ignorable="w14 w15 w16se wp14">
+<w:numbering xmlns:wpc="http://schemas.microsoft.com/office/word/2010/wordprocessingCanvas" xmlns:cx="http://schemas.microsoft.com/office/drawing/2014/chartex" xmlns:cx1="http://schemas.microsoft.com/office/drawing/2015/9/8/chartex" xmlns:cx2="http://schemas.microsoft.com/office/drawing/2015/10/21/chartex" xmlns:cx3="http://schemas.microsoft.com/office/drawing/2016/5/9/chartex" xmlns:cx4="http://schemas.microsoft.com/office/drawing/2016/5/10/chartex" xmlns:cx5="http://schemas.microsoft.com/office/drawing/2016/5/11/chartex" xmlns:cx6="http://schemas.microsoft.com/office/drawing/2016/5/12/chartex" xmlns:cx7="http://schemas.microsoft.com/office/drawing/2016/5/13/chartex" xmlns:cx8="http://schemas.microsoft.com/office/drawing/2016/5/14/chartex" xmlns:mc="http://schemas.openxmlformats.org/markup-compatibility/2006" xmlns:aink="http://schemas.microsoft.com/office/drawing/2016/ink" xmlns:am3d="http://schemas.microsoft.com/office/drawing/2017/model3d" xmlns:o="urn:schemas-microsoft-com:office:office" xmlns:oel="http://schemas.microsoft.com/office/2019/extlst" xmlns:r="http://schemas.openxmlformats.org/officeDocument/2006/relationships" xmlns:m="http://schemas.openxmlformats.org/officeDocument/2006/math" xmlns:v="urn:schemas-microsoft-com:vml" xmlns:wp14="http://schemas.microsoft.com/office/word/2010/wordprocessingDrawing" xmlns:wp="http://schemas.openxmlformats.org/drawingml/2006/wordprocessingDrawing" xmlns:w10="urn:schemas-microsoft-com:office:word" xmlns:w="http://schemas.openxmlformats.org/wordprocessingml/2006/main" xmlns:w14="http://schemas.microsoft.com/office/word/2010/wordml" xmlns:w15="http://schemas.microsoft.com/office/word/2012/wordml" xmlns:w16cex="http://schemas.microsoft.com/office/word/2018/wordml/cex" xmlns:w16cid="http://schemas.microsoft.com/office/word/2016/wordml/cid" xmlns:w16="http://schemas.microsoft.com/office/word/2018/wordml" xmlns:w16sdtdh="http://schemas.microsoft.com/office/word/2020/wordml/sdtdatahash" xmlns:w16se="http://schemas.microsoft.com/office/word/2015/wordml/symex" xmlns:wpg="http://schemas.microsoft.com/office/word/2010/wordprocessingGroup" xmlns:wpi="http://schemas.microsoft.com/office/word/2010/wordprocessingInk" xmlns:wne="http://schemas.microsoft.com/office/word/2006/wordml" xmlns:wps="http://schemas.microsoft.com/office/word/2010/wordprocessingShape" mc:Ignorable="w14 w15 w16se w16cid w16 w16cex w16sdtdh wp14">
   <w:abstractNum w:abstractNumId="0" w15:restartNumberingAfterBreak="0">
     <w:nsid w:val="01861E7D"/>
     <w:multiLevelType w:val="hybridMultilevel"/>
@@ -5918,104 +6777,104 @@
       </w:rPr>
     </w:lvl>
   </w:abstractNum>
-  <w:num w:numId="1">
+  <w:num w:numId="1" w16cid:durableId="1773476766">
     <w:abstractNumId w:val="22"/>
   </w:num>
-  <w:num w:numId="2">
+  <w:num w:numId="2" w16cid:durableId="1664048968">
     <w:abstractNumId w:val="25"/>
   </w:num>
-  <w:num w:numId="3">
+  <w:num w:numId="3" w16cid:durableId="784079709">
     <w:abstractNumId w:val="11"/>
   </w:num>
-  <w:num w:numId="4">
+  <w:num w:numId="4" w16cid:durableId="1650481079">
     <w:abstractNumId w:val="0"/>
   </w:num>
-  <w:num w:numId="5">
+  <w:num w:numId="5" w16cid:durableId="657226563">
     <w:abstractNumId w:val="6"/>
   </w:num>
-  <w:num w:numId="6">
+  <w:num w:numId="6" w16cid:durableId="1635256091">
     <w:abstractNumId w:val="15"/>
   </w:num>
-  <w:num w:numId="7">
+  <w:num w:numId="7" w16cid:durableId="216816479">
     <w:abstractNumId w:val="18"/>
   </w:num>
-  <w:num w:numId="8">
+  <w:num w:numId="8" w16cid:durableId="311834733">
     <w:abstractNumId w:val="8"/>
   </w:num>
-  <w:num w:numId="9">
+  <w:num w:numId="9" w16cid:durableId="849952406">
     <w:abstractNumId w:val="7"/>
   </w:num>
-  <w:num w:numId="10">
+  <w:num w:numId="10" w16cid:durableId="1618414798">
     <w:abstractNumId w:val="12"/>
   </w:num>
-  <w:num w:numId="11">
+  <w:num w:numId="11" w16cid:durableId="663167517">
     <w:abstractNumId w:val="14"/>
   </w:num>
-  <w:num w:numId="12">
+  <w:num w:numId="12" w16cid:durableId="775250251">
     <w:abstractNumId w:val="5"/>
   </w:num>
-  <w:num w:numId="13">
+  <w:num w:numId="13" w16cid:durableId="57291344">
     <w:abstractNumId w:val="17"/>
   </w:num>
-  <w:num w:numId="14">
+  <w:num w:numId="14" w16cid:durableId="1406689194">
     <w:abstractNumId w:val="21"/>
   </w:num>
-  <w:num w:numId="15">
+  <w:num w:numId="15" w16cid:durableId="2011634327">
     <w:abstractNumId w:val="4"/>
   </w:num>
-  <w:num w:numId="16">
+  <w:num w:numId="16" w16cid:durableId="47072654">
     <w:abstractNumId w:val="13"/>
   </w:num>
-  <w:num w:numId="17">
+  <w:num w:numId="17" w16cid:durableId="1107118127">
     <w:abstractNumId w:val="3"/>
   </w:num>
-  <w:num w:numId="18">
+  <w:num w:numId="18" w16cid:durableId="1178538342">
     <w:abstractNumId w:val="20"/>
   </w:num>
-  <w:num w:numId="19">
+  <w:num w:numId="19" w16cid:durableId="26031226">
     <w:abstractNumId w:val="16"/>
   </w:num>
-  <w:num w:numId="20">
+  <w:num w:numId="20" w16cid:durableId="1979023253">
     <w:abstractNumId w:val="29"/>
   </w:num>
-  <w:num w:numId="21">
+  <w:num w:numId="21" w16cid:durableId="1803183445">
     <w:abstractNumId w:val="24"/>
   </w:num>
-  <w:num w:numId="22">
+  <w:num w:numId="22" w16cid:durableId="1003701097">
     <w:abstractNumId w:val="30"/>
   </w:num>
-  <w:num w:numId="23">
+  <w:num w:numId="23" w16cid:durableId="1389648552">
     <w:abstractNumId w:val="26"/>
   </w:num>
-  <w:num w:numId="24">
+  <w:num w:numId="24" w16cid:durableId="141430257">
     <w:abstractNumId w:val="2"/>
   </w:num>
-  <w:num w:numId="25">
+  <w:num w:numId="25" w16cid:durableId="546449647">
     <w:abstractNumId w:val="10"/>
   </w:num>
-  <w:num w:numId="26">
+  <w:num w:numId="26" w16cid:durableId="1208570593">
     <w:abstractNumId w:val="19"/>
   </w:num>
-  <w:num w:numId="27">
+  <w:num w:numId="27" w16cid:durableId="1967083476">
     <w:abstractNumId w:val="1"/>
   </w:num>
-  <w:num w:numId="28">
+  <w:num w:numId="28" w16cid:durableId="455372679">
     <w:abstractNumId w:val="27"/>
   </w:num>
-  <w:num w:numId="29">
+  <w:num w:numId="29" w16cid:durableId="1728450621">
     <w:abstractNumId w:val="9"/>
   </w:num>
-  <w:num w:numId="30">
+  <w:num w:numId="30" w16cid:durableId="1674525986">
     <w:abstractNumId w:val="23"/>
   </w:num>
-  <w:num w:numId="31">
+  <w:num w:numId="31" w16cid:durableId="459106266">
     <w:abstractNumId w:val="28"/>
   </w:num>
 </w:numbering>
 </file>
 
 <file path=word/styles.xml><?xml version="1.0" encoding="utf-8"?>
-<w:styles xmlns:mc="http://schemas.openxmlformats.org/markup-compatibility/2006" xmlns:r="http://schemas.openxmlformats.org/officeDocument/2006/relationships" xmlns:w="http://schemas.openxmlformats.org/wordprocessingml/2006/main" xmlns:w14="http://schemas.microsoft.com/office/word/2010/wordml" xmlns:w15="http://schemas.microsoft.com/office/word/2012/wordml" xmlns:w16se="http://schemas.microsoft.com/office/word/2015/wordml/symex" mc:Ignorable="w14 w15 w16se">
+<w:styles xmlns:mc="http://schemas.openxmlformats.org/markup-compatibility/2006" xmlns:r="http://schemas.openxmlformats.org/officeDocument/2006/relationships" xmlns:w="http://schemas.openxmlformats.org/wordprocessingml/2006/main" xmlns:w14="http://schemas.microsoft.com/office/word/2010/wordml" xmlns:w15="http://schemas.microsoft.com/office/word/2012/wordml" xmlns:w16cex="http://schemas.microsoft.com/office/word/2018/wordml/cex" xmlns:w16cid="http://schemas.microsoft.com/office/word/2016/wordml/cid" xmlns:w16="http://schemas.microsoft.com/office/word/2018/wordml" xmlns:w16sdtdh="http://schemas.microsoft.com/office/word/2020/wordml/sdtdatahash" xmlns:w16se="http://schemas.microsoft.com/office/word/2015/wordml/symex" mc:Ignorable="w14 w15 w16se w16cid w16 w16cex w16sdtdh">
   <w:docDefaults>
     <w:rPrDefault>
       <w:rPr>
@@ -6025,7 +6884,7 @@
     </w:rPrDefault>
     <w:pPrDefault/>
   </w:docDefaults>
-  <w:latentStyles w:defLockedState="0" w:defUIPriority="99" w:defSemiHidden="0" w:defUnhideWhenUsed="0" w:defQFormat="0" w:count="371">
+  <w:latentStyles w:defLockedState="0" w:defUIPriority="99" w:defSemiHidden="0" w:defUnhideWhenUsed="0" w:defQFormat="0" w:count="376">
     <w:lsdException w:name="Normal" w:uiPriority="0" w:qFormat="1"/>
     <w:lsdException w:name="heading 1" w:uiPriority="9" w:qFormat="1"/>
     <w:lsdException w:name="heading 2" w:uiPriority="9" w:qFormat="1"/>
@@ -6397,6 +7256,11 @@
     <w:lsdException w:name="List Table 5 Dark Accent 6" w:uiPriority="50"/>
     <w:lsdException w:name="List Table 6 Colorful Accent 6" w:uiPriority="51"/>
     <w:lsdException w:name="List Table 7 Colorful Accent 6" w:uiPriority="52"/>
+    <w:lsdException w:name="Mention" w:semiHidden="1" w:unhideWhenUsed="1"/>
+    <w:lsdException w:name="Smart Hyperlink" w:semiHidden="1" w:unhideWhenUsed="1"/>
+    <w:lsdException w:name="Hashtag" w:semiHidden="1" w:unhideWhenUsed="1"/>
+    <w:lsdException w:name="Unresolved Mention" w:semiHidden="1" w:unhideWhenUsed="1"/>
+    <w:lsdException w:name="Smart Link" w:semiHidden="1" w:unhideWhenUsed="1"/>
   </w:latentStyles>
   <w:style w:type="paragraph" w:default="1" w:styleId="Standard">
     <w:name w:val="Normal"/>

</xml_diff>